<commit_message>
Update disclaimer on immunization export AB#13997
</commit_message>
<xml_diff>
--- a/Apps/GatewayApi/src/Assets/Templates/ImmunizationReport.docx
+++ b/Apps/GatewayApi/src/Assets/Templates/ImmunizationReport.docx
@@ -1,6 +1,6 @@
 
 <file path=word/document.xml><?xml version="1.0" encoding="utf-8"?>
-<w:document xmlns:wpc="http://schemas.microsoft.com/office/word/2010/wordprocessingCanvas" xmlns:cx="http://schemas.microsoft.com/office/drawing/2014/chartex" xmlns:cx1="http://schemas.microsoft.com/office/drawing/2015/9/8/chartex" xmlns:cx2="http://schemas.microsoft.com/office/drawing/2015/10/21/chartex" xmlns:cx3="http://schemas.microsoft.com/office/drawing/2016/5/9/chartex" xmlns:cx4="http://schemas.microsoft.com/office/drawing/2016/5/10/chartex" xmlns:cx5="http://schemas.microsoft.com/office/drawing/2016/5/11/chartex" xmlns:cx6="http://schemas.microsoft.com/office/drawing/2016/5/12/chartex" xmlns:cx7="http://schemas.microsoft.com/office/drawing/2016/5/13/chartex" xmlns:cx8="http://schemas.microsoft.com/office/drawing/2016/5/14/chartex" xmlns:mc="http://schemas.openxmlformats.org/markup-compatibility/2006" xmlns:aink="http://schemas.microsoft.com/office/drawing/2016/ink" xmlns:am3d="http://schemas.microsoft.com/office/drawing/2017/model3d" xmlns:o="urn:schemas-microsoft-com:office:office" xmlns:r="http://schemas.openxmlformats.org/officeDocument/2006/relationships" xmlns:m="http://schemas.openxmlformats.org/officeDocument/2006/math" xmlns:v="urn:schemas-microsoft-com:vml" xmlns:wp14="http://schemas.microsoft.com/office/word/2010/wordprocessingDrawing" xmlns:wp="http://schemas.openxmlformats.org/drawingml/2006/wordprocessingDrawing" xmlns:w10="urn:schemas-microsoft-com:office:word" xmlns:w="http://schemas.openxmlformats.org/wordprocessingml/2006/main" xmlns:w14="http://schemas.microsoft.com/office/word/2010/wordml" xmlns:w15="http://schemas.microsoft.com/office/word/2012/wordml" xmlns:w16cex="http://schemas.microsoft.com/office/word/2018/wordml/cex" xmlns:w16cid="http://schemas.microsoft.com/office/word/2016/wordml/cid" xmlns:w16="http://schemas.microsoft.com/office/word/2018/wordml" xmlns:w16se="http://schemas.microsoft.com/office/word/2015/wordml/symex" xmlns:wpg="http://schemas.microsoft.com/office/word/2010/wordprocessingGroup" xmlns:wpi="http://schemas.microsoft.com/office/word/2010/wordprocessingInk" xmlns:wne="http://schemas.microsoft.com/office/word/2006/wordml" xmlns:wps="http://schemas.microsoft.com/office/word/2010/wordprocessingShape" mc:Ignorable="w14 w15 w16se w16cid w16 w16cex wp14">
+<w:document xmlns:wpc="http://schemas.microsoft.com/office/word/2010/wordprocessingCanvas" xmlns:cx="http://schemas.microsoft.com/office/drawing/2014/chartex" xmlns:cx1="http://schemas.microsoft.com/office/drawing/2015/9/8/chartex" xmlns:cx2="http://schemas.microsoft.com/office/drawing/2015/10/21/chartex" xmlns:cx3="http://schemas.microsoft.com/office/drawing/2016/5/9/chartex" xmlns:cx4="http://schemas.microsoft.com/office/drawing/2016/5/10/chartex" xmlns:cx5="http://schemas.microsoft.com/office/drawing/2016/5/11/chartex" xmlns:cx6="http://schemas.microsoft.com/office/drawing/2016/5/12/chartex" xmlns:cx7="http://schemas.microsoft.com/office/drawing/2016/5/13/chartex" xmlns:cx8="http://schemas.microsoft.com/office/drawing/2016/5/14/chartex" xmlns:mc="http://schemas.openxmlformats.org/markup-compatibility/2006" xmlns:aink="http://schemas.microsoft.com/office/drawing/2016/ink" xmlns:am3d="http://schemas.microsoft.com/office/drawing/2017/model3d" xmlns:o="urn:schemas-microsoft-com:office:office" xmlns:oel="http://schemas.microsoft.com/office/2019/extlst" xmlns:r="http://schemas.openxmlformats.org/officeDocument/2006/relationships" xmlns:m="http://schemas.openxmlformats.org/officeDocument/2006/math" xmlns:v="urn:schemas-microsoft-com:vml" xmlns:wp14="http://schemas.microsoft.com/office/word/2010/wordprocessingDrawing" xmlns:wp="http://schemas.openxmlformats.org/drawingml/2006/wordprocessingDrawing" xmlns:w10="urn:schemas-microsoft-com:office:word" xmlns:w="http://schemas.openxmlformats.org/wordprocessingml/2006/main" xmlns:w14="http://schemas.microsoft.com/office/word/2010/wordml" xmlns:w15="http://schemas.microsoft.com/office/word/2012/wordml" xmlns:w16cex="http://schemas.microsoft.com/office/word/2018/wordml/cex" xmlns:w16cid="http://schemas.microsoft.com/office/word/2016/wordml/cid" xmlns:w16="http://schemas.microsoft.com/office/word/2018/wordml" xmlns:w16sdtdh="http://schemas.microsoft.com/office/word/2020/wordml/sdtdatahash" xmlns:w16se="http://schemas.microsoft.com/office/word/2015/wordml/symex" xmlns:wpg="http://schemas.microsoft.com/office/word/2010/wordprocessingGroup" xmlns:wpi="http://schemas.microsoft.com/office/word/2010/wordprocessingInk" xmlns:wne="http://schemas.microsoft.com/office/word/2006/wordml" xmlns:wps="http://schemas.microsoft.com/office/word/2010/wordprocessingShape" mc:Ignorable="w14 w15 w16se w16cid w16 w16cex w16sdtdh wp14">
   <w:body>
     <w:p>
       <w:pPr>
@@ -1585,7 +1585,7 @@
       <w:pPr>
         <w:pStyle w:val="Heading1"/>
         <w:rPr>
-          <w:rFonts w:ascii="Myriad-Pro, Calibri, Arial" w:hAnsi="Myriad-Pro, Calibri, Arial"/>
+          <w:rFonts w:ascii="Myriad-Pro, Calibri, Arial" w:hAnsi="Myriad-Pro, Calibri, Arial" w:hint="eastAsia"/>
         </w:rPr>
       </w:pPr>
       <w:r>
@@ -1605,8 +1605,15 @@
         <w:rPr>
           <w:color w:val="auto"/>
         </w:rPr>
-        <w:t>DISCLAIMER: Provincial Immunization Registry record only. Immunization history displayed</w:t>
+        <w:t>Health Gateway shows immunizations from public health clinics and pharmacies in B.C. If you got vaccinated at a pharmacy, try searching your medications, too.</w:t>
       </w:r>
+    </w:p>
+    <w:p>
+      <w:pPr>
+        <w:rPr>
+          <w:color w:val="auto"/>
+        </w:rPr>
+      </w:pPr>
     </w:p>
     <w:p>
       <w:pPr>
@@ -1618,33 +1625,21 @@
         <w:rPr>
           <w:color w:val="auto"/>
         </w:rPr>
-        <w:t xml:space="preserve">may not portray the client’s complete immunization history and may impact forecasted vaccines. </w:t>
+        <w:t xml:space="preserve">You can add or update immunizations at </w:t>
       </w:r>
-    </w:p>
-    <w:p>
-      <w:pPr>
-        <w:rPr>
-          <w:color w:val="auto"/>
-        </w:rPr>
-      </w:pPr>
+      <w:hyperlink r:id="rId7" w:history="1">
+        <w:r>
+          <w:rPr>
+            <w:rStyle w:val="Hyperlink"/>
+          </w:rPr>
+          <w:t>immunizationrecord.gov.bc.ca</w:t>
+        </w:r>
+      </w:hyperlink>
       <w:r>
         <w:rPr>
           <w:color w:val="auto"/>
         </w:rPr>
-        <w:t xml:space="preserve">For information on recommended immunizations, please visit https://www.immunizebc.ca or </w:t>
-      </w:r>
-    </w:p>
-    <w:p>
-      <w:pPr>
-        <w:rPr>
-          <w:color w:val="auto"/>
-        </w:rPr>
-      </w:pPr>
-      <w:r>
-        <w:rPr>
-          <w:color w:val="auto"/>
-        </w:rPr>
-        <w:t>contact your local Public Health Unit.</w:t>
+        <w:t>.</w:t>
       </w:r>
     </w:p>
     <w:p>
@@ -2317,9 +2312,9 @@
       </w:r>
     </w:p>
     <w:sectPr>
-      <w:headerReference w:type="default" r:id="rId7"/>
-      <w:footerReference w:type="even" r:id="rId8"/>
-      <w:footerReference w:type="default" r:id="rId9"/>
+      <w:headerReference w:type="default" r:id="rId8"/>
+      <w:footerReference w:type="even" r:id="rId9"/>
+      <w:footerReference w:type="default" r:id="rId10"/>
       <w:pgSz w:w="12240" w:h="15840"/>
       <w:pgMar w:top="720" w:right="720" w:bottom="720" w:left="720" w:header="708" w:footer="708" w:gutter="0"/>
       <w:cols w:space="708"/>
@@ -2330,7 +2325,7 @@
 </file>
 
 <file path=word/endnotes.xml><?xml version="1.0" encoding="utf-8"?>
-<w:endnotes xmlns:wpc="http://schemas.microsoft.com/office/word/2010/wordprocessingCanvas" xmlns:cx="http://schemas.microsoft.com/office/drawing/2014/chartex" xmlns:cx1="http://schemas.microsoft.com/office/drawing/2015/9/8/chartex" xmlns:cx2="http://schemas.microsoft.com/office/drawing/2015/10/21/chartex" xmlns:cx3="http://schemas.microsoft.com/office/drawing/2016/5/9/chartex" xmlns:cx4="http://schemas.microsoft.com/office/drawing/2016/5/10/chartex" xmlns:cx5="http://schemas.microsoft.com/office/drawing/2016/5/11/chartex" xmlns:cx6="http://schemas.microsoft.com/office/drawing/2016/5/12/chartex" xmlns:cx7="http://schemas.microsoft.com/office/drawing/2016/5/13/chartex" xmlns:cx8="http://schemas.microsoft.com/office/drawing/2016/5/14/chartex" xmlns:mc="http://schemas.openxmlformats.org/markup-compatibility/2006" xmlns:aink="http://schemas.microsoft.com/office/drawing/2016/ink" xmlns:am3d="http://schemas.microsoft.com/office/drawing/2017/model3d" xmlns:o="urn:schemas-microsoft-com:office:office" xmlns:r="http://schemas.openxmlformats.org/officeDocument/2006/relationships" xmlns:m="http://schemas.openxmlformats.org/officeDocument/2006/math" xmlns:v="urn:schemas-microsoft-com:vml" xmlns:wp14="http://schemas.microsoft.com/office/word/2010/wordprocessingDrawing" xmlns:wp="http://schemas.openxmlformats.org/drawingml/2006/wordprocessingDrawing" xmlns:w10="urn:schemas-microsoft-com:office:word" xmlns:w="http://schemas.openxmlformats.org/wordprocessingml/2006/main" xmlns:w14="http://schemas.microsoft.com/office/word/2010/wordml" xmlns:w15="http://schemas.microsoft.com/office/word/2012/wordml" xmlns:w16cex="http://schemas.microsoft.com/office/word/2018/wordml/cex" xmlns:w16cid="http://schemas.microsoft.com/office/word/2016/wordml/cid" xmlns:w16="http://schemas.microsoft.com/office/word/2018/wordml" xmlns:w16se="http://schemas.microsoft.com/office/word/2015/wordml/symex" xmlns:wpg="http://schemas.microsoft.com/office/word/2010/wordprocessingGroup" xmlns:wpi="http://schemas.microsoft.com/office/word/2010/wordprocessingInk" xmlns:wne="http://schemas.microsoft.com/office/word/2006/wordml" xmlns:wps="http://schemas.microsoft.com/office/word/2010/wordprocessingShape" mc:Ignorable="w14 w15 w16se w16cid w16 w16cex wp14">
+<w:endnotes xmlns:wpc="http://schemas.microsoft.com/office/word/2010/wordprocessingCanvas" xmlns:cx="http://schemas.microsoft.com/office/drawing/2014/chartex" xmlns:cx1="http://schemas.microsoft.com/office/drawing/2015/9/8/chartex" xmlns:cx2="http://schemas.microsoft.com/office/drawing/2015/10/21/chartex" xmlns:cx3="http://schemas.microsoft.com/office/drawing/2016/5/9/chartex" xmlns:cx4="http://schemas.microsoft.com/office/drawing/2016/5/10/chartex" xmlns:cx5="http://schemas.microsoft.com/office/drawing/2016/5/11/chartex" xmlns:cx6="http://schemas.microsoft.com/office/drawing/2016/5/12/chartex" xmlns:cx7="http://schemas.microsoft.com/office/drawing/2016/5/13/chartex" xmlns:cx8="http://schemas.microsoft.com/office/drawing/2016/5/14/chartex" xmlns:mc="http://schemas.openxmlformats.org/markup-compatibility/2006" xmlns:aink="http://schemas.microsoft.com/office/drawing/2016/ink" xmlns:am3d="http://schemas.microsoft.com/office/drawing/2017/model3d" xmlns:o="urn:schemas-microsoft-com:office:office" xmlns:oel="http://schemas.microsoft.com/office/2019/extlst" xmlns:r="http://schemas.openxmlformats.org/officeDocument/2006/relationships" xmlns:m="http://schemas.openxmlformats.org/officeDocument/2006/math" xmlns:v="urn:schemas-microsoft-com:vml" xmlns:wp14="http://schemas.microsoft.com/office/word/2010/wordprocessingDrawing" xmlns:wp="http://schemas.openxmlformats.org/drawingml/2006/wordprocessingDrawing" xmlns:w10="urn:schemas-microsoft-com:office:word" xmlns:w="http://schemas.openxmlformats.org/wordprocessingml/2006/main" xmlns:w14="http://schemas.microsoft.com/office/word/2010/wordml" xmlns:w15="http://schemas.microsoft.com/office/word/2012/wordml" xmlns:w16cex="http://schemas.microsoft.com/office/word/2018/wordml/cex" xmlns:w16cid="http://schemas.microsoft.com/office/word/2016/wordml/cid" xmlns:w16="http://schemas.microsoft.com/office/word/2018/wordml" xmlns:w16sdtdh="http://schemas.microsoft.com/office/word/2020/wordml/sdtdatahash" xmlns:w16se="http://schemas.microsoft.com/office/word/2015/wordml/symex" xmlns:wpg="http://schemas.microsoft.com/office/word/2010/wordprocessingGroup" xmlns:wpi="http://schemas.microsoft.com/office/word/2010/wordprocessingInk" xmlns:wne="http://schemas.microsoft.com/office/word/2006/wordml" xmlns:wps="http://schemas.microsoft.com/office/word/2010/wordprocessingShape" mc:Ignorable="w14 w15 w16se w16cid w16 w16cex w16sdtdh wp14">
   <w:endnote w:type="separator" w:id="-1">
     <w:p>
       <w:r>
@@ -2349,7 +2344,7 @@
 </file>
 
 <file path=word/footer1.xml><?xml version="1.0" encoding="utf-8"?>
-<w:ftr xmlns:wpc="http://schemas.microsoft.com/office/word/2010/wordprocessingCanvas" xmlns:cx="http://schemas.microsoft.com/office/drawing/2014/chartex" xmlns:cx1="http://schemas.microsoft.com/office/drawing/2015/9/8/chartex" xmlns:cx2="http://schemas.microsoft.com/office/drawing/2015/10/21/chartex" xmlns:cx3="http://schemas.microsoft.com/office/drawing/2016/5/9/chartex" xmlns:cx4="http://schemas.microsoft.com/office/drawing/2016/5/10/chartex" xmlns:cx5="http://schemas.microsoft.com/office/drawing/2016/5/11/chartex" xmlns:cx6="http://schemas.microsoft.com/office/drawing/2016/5/12/chartex" xmlns:cx7="http://schemas.microsoft.com/office/drawing/2016/5/13/chartex" xmlns:cx8="http://schemas.microsoft.com/office/drawing/2016/5/14/chartex" xmlns:mc="http://schemas.openxmlformats.org/markup-compatibility/2006" xmlns:aink="http://schemas.microsoft.com/office/drawing/2016/ink" xmlns:am3d="http://schemas.microsoft.com/office/drawing/2017/model3d" xmlns:o="urn:schemas-microsoft-com:office:office" xmlns:r="http://schemas.openxmlformats.org/officeDocument/2006/relationships" xmlns:m="http://schemas.openxmlformats.org/officeDocument/2006/math" xmlns:v="urn:schemas-microsoft-com:vml" xmlns:wp14="http://schemas.microsoft.com/office/word/2010/wordprocessingDrawing" xmlns:wp="http://schemas.openxmlformats.org/drawingml/2006/wordprocessingDrawing" xmlns:w10="urn:schemas-microsoft-com:office:word" xmlns:w="http://schemas.openxmlformats.org/wordprocessingml/2006/main" xmlns:w14="http://schemas.microsoft.com/office/word/2010/wordml" xmlns:w15="http://schemas.microsoft.com/office/word/2012/wordml" xmlns:w16cex="http://schemas.microsoft.com/office/word/2018/wordml/cex" xmlns:w16cid="http://schemas.microsoft.com/office/word/2016/wordml/cid" xmlns:w16="http://schemas.microsoft.com/office/word/2018/wordml" xmlns:w16se="http://schemas.microsoft.com/office/word/2015/wordml/symex" xmlns:wpg="http://schemas.microsoft.com/office/word/2010/wordprocessingGroup" xmlns:wpi="http://schemas.microsoft.com/office/word/2010/wordprocessingInk" xmlns:wne="http://schemas.microsoft.com/office/word/2006/wordml" xmlns:wps="http://schemas.microsoft.com/office/word/2010/wordprocessingShape" mc:Ignorable="w14 w15 w16se w16cid w16 w16cex wp14">
+<w:ftr xmlns:wpc="http://schemas.microsoft.com/office/word/2010/wordprocessingCanvas" xmlns:cx="http://schemas.microsoft.com/office/drawing/2014/chartex" xmlns:cx1="http://schemas.microsoft.com/office/drawing/2015/9/8/chartex" xmlns:cx2="http://schemas.microsoft.com/office/drawing/2015/10/21/chartex" xmlns:cx3="http://schemas.microsoft.com/office/drawing/2016/5/9/chartex" xmlns:cx4="http://schemas.microsoft.com/office/drawing/2016/5/10/chartex" xmlns:cx5="http://schemas.microsoft.com/office/drawing/2016/5/11/chartex" xmlns:cx6="http://schemas.microsoft.com/office/drawing/2016/5/12/chartex" xmlns:cx7="http://schemas.microsoft.com/office/drawing/2016/5/13/chartex" xmlns:cx8="http://schemas.microsoft.com/office/drawing/2016/5/14/chartex" xmlns:mc="http://schemas.openxmlformats.org/markup-compatibility/2006" xmlns:aink="http://schemas.microsoft.com/office/drawing/2016/ink" xmlns:am3d="http://schemas.microsoft.com/office/drawing/2017/model3d" xmlns:o="urn:schemas-microsoft-com:office:office" xmlns:oel="http://schemas.microsoft.com/office/2019/extlst" xmlns:r="http://schemas.openxmlformats.org/officeDocument/2006/relationships" xmlns:m="http://schemas.openxmlformats.org/officeDocument/2006/math" xmlns:v="urn:schemas-microsoft-com:vml" xmlns:wp14="http://schemas.microsoft.com/office/word/2010/wordprocessingDrawing" xmlns:wp="http://schemas.openxmlformats.org/drawingml/2006/wordprocessingDrawing" xmlns:w10="urn:schemas-microsoft-com:office:word" xmlns:w="http://schemas.openxmlformats.org/wordprocessingml/2006/main" xmlns:w14="http://schemas.microsoft.com/office/word/2010/wordml" xmlns:w15="http://schemas.microsoft.com/office/word/2012/wordml" xmlns:w16cex="http://schemas.microsoft.com/office/word/2018/wordml/cex" xmlns:w16cid="http://schemas.microsoft.com/office/word/2016/wordml/cid" xmlns:w16="http://schemas.microsoft.com/office/word/2018/wordml" xmlns:w16sdtdh="http://schemas.microsoft.com/office/word/2020/wordml/sdtdatahash" xmlns:w16se="http://schemas.microsoft.com/office/word/2015/wordml/symex" xmlns:wpg="http://schemas.microsoft.com/office/word/2010/wordprocessingGroup" xmlns:wpi="http://schemas.microsoft.com/office/word/2010/wordprocessingInk" xmlns:wne="http://schemas.microsoft.com/office/word/2006/wordml" xmlns:wps="http://schemas.microsoft.com/office/word/2010/wordprocessingShape" mc:Ignorable="w14 w15 w16se w16cid w16 w16cex w16sdtdh wp14">
   <w:p>
     <w:pPr>
       <w:pStyle w:val="Footer"/>
@@ -2360,7 +2355,7 @@
 </file>
 
 <file path=word/footer2.xml><?xml version="1.0" encoding="utf-8"?>
-<w:ftr xmlns:wpc="http://schemas.microsoft.com/office/word/2010/wordprocessingCanvas" xmlns:cx="http://schemas.microsoft.com/office/drawing/2014/chartex" xmlns:cx1="http://schemas.microsoft.com/office/drawing/2015/9/8/chartex" xmlns:cx2="http://schemas.microsoft.com/office/drawing/2015/10/21/chartex" xmlns:cx3="http://schemas.microsoft.com/office/drawing/2016/5/9/chartex" xmlns:cx4="http://schemas.microsoft.com/office/drawing/2016/5/10/chartex" xmlns:cx5="http://schemas.microsoft.com/office/drawing/2016/5/11/chartex" xmlns:cx6="http://schemas.microsoft.com/office/drawing/2016/5/12/chartex" xmlns:cx7="http://schemas.microsoft.com/office/drawing/2016/5/13/chartex" xmlns:cx8="http://schemas.microsoft.com/office/drawing/2016/5/14/chartex" xmlns:mc="http://schemas.openxmlformats.org/markup-compatibility/2006" xmlns:aink="http://schemas.microsoft.com/office/drawing/2016/ink" xmlns:am3d="http://schemas.microsoft.com/office/drawing/2017/model3d" xmlns:o="urn:schemas-microsoft-com:office:office" xmlns:r="http://schemas.openxmlformats.org/officeDocument/2006/relationships" xmlns:m="http://schemas.openxmlformats.org/officeDocument/2006/math" xmlns:v="urn:schemas-microsoft-com:vml" xmlns:wp14="http://schemas.microsoft.com/office/word/2010/wordprocessingDrawing" xmlns:wp="http://schemas.openxmlformats.org/drawingml/2006/wordprocessingDrawing" xmlns:w10="urn:schemas-microsoft-com:office:word" xmlns:w="http://schemas.openxmlformats.org/wordprocessingml/2006/main" xmlns:w14="http://schemas.microsoft.com/office/word/2010/wordml" xmlns:w15="http://schemas.microsoft.com/office/word/2012/wordml" xmlns:w16cex="http://schemas.microsoft.com/office/word/2018/wordml/cex" xmlns:w16cid="http://schemas.microsoft.com/office/word/2016/wordml/cid" xmlns:w16="http://schemas.microsoft.com/office/word/2018/wordml" xmlns:w16se="http://schemas.microsoft.com/office/word/2015/wordml/symex" xmlns:wpg="http://schemas.microsoft.com/office/word/2010/wordprocessingGroup" xmlns:wpi="http://schemas.microsoft.com/office/word/2010/wordprocessingInk" xmlns:wne="http://schemas.microsoft.com/office/word/2006/wordml" xmlns:wps="http://schemas.microsoft.com/office/word/2010/wordprocessingShape" mc:Ignorable="w14 w15 w16se w16cid w16 w16cex wp14">
+<w:ftr xmlns:wpc="http://schemas.microsoft.com/office/word/2010/wordprocessingCanvas" xmlns:cx="http://schemas.microsoft.com/office/drawing/2014/chartex" xmlns:cx1="http://schemas.microsoft.com/office/drawing/2015/9/8/chartex" xmlns:cx2="http://schemas.microsoft.com/office/drawing/2015/10/21/chartex" xmlns:cx3="http://schemas.microsoft.com/office/drawing/2016/5/9/chartex" xmlns:cx4="http://schemas.microsoft.com/office/drawing/2016/5/10/chartex" xmlns:cx5="http://schemas.microsoft.com/office/drawing/2016/5/11/chartex" xmlns:cx6="http://schemas.microsoft.com/office/drawing/2016/5/12/chartex" xmlns:cx7="http://schemas.microsoft.com/office/drawing/2016/5/13/chartex" xmlns:cx8="http://schemas.microsoft.com/office/drawing/2016/5/14/chartex" xmlns:mc="http://schemas.openxmlformats.org/markup-compatibility/2006" xmlns:aink="http://schemas.microsoft.com/office/drawing/2016/ink" xmlns:am3d="http://schemas.microsoft.com/office/drawing/2017/model3d" xmlns:o="urn:schemas-microsoft-com:office:office" xmlns:oel="http://schemas.microsoft.com/office/2019/extlst" xmlns:r="http://schemas.openxmlformats.org/officeDocument/2006/relationships" xmlns:m="http://schemas.openxmlformats.org/officeDocument/2006/math" xmlns:v="urn:schemas-microsoft-com:vml" xmlns:wp14="http://schemas.microsoft.com/office/word/2010/wordprocessingDrawing" xmlns:wp="http://schemas.openxmlformats.org/drawingml/2006/wordprocessingDrawing" xmlns:w10="urn:schemas-microsoft-com:office:word" xmlns:w="http://schemas.openxmlformats.org/wordprocessingml/2006/main" xmlns:w14="http://schemas.microsoft.com/office/word/2010/wordml" xmlns:w15="http://schemas.microsoft.com/office/word/2012/wordml" xmlns:w16cex="http://schemas.microsoft.com/office/word/2018/wordml/cex" xmlns:w16cid="http://schemas.microsoft.com/office/word/2016/wordml/cid" xmlns:w16="http://schemas.microsoft.com/office/word/2018/wordml" xmlns:w16sdtdh="http://schemas.microsoft.com/office/word/2020/wordml/sdtdatahash" xmlns:w16se="http://schemas.microsoft.com/office/word/2015/wordml/symex" xmlns:wpg="http://schemas.microsoft.com/office/word/2010/wordprocessingGroup" xmlns:wpi="http://schemas.microsoft.com/office/word/2010/wordprocessingInk" xmlns:wne="http://schemas.microsoft.com/office/word/2006/wordml" xmlns:wps="http://schemas.microsoft.com/office/word/2010/wordprocessingShape" mc:Ignorable="w14 w15 w16se w16cid w16 w16cex w16sdtdh wp14">
   <w:sdt>
     <w:sdtPr>
       <w:id w:val="-786121602"/>
@@ -2369,7 +2364,6 @@
         <w:docPartUnique/>
       </w:docPartObj>
     </w:sdtPr>
-    <w:sdtEndPr/>
     <w:sdtContent>
       <w:p>
         <w:pPr>
@@ -2430,7 +2424,6 @@
               <w:docPartUnique/>
             </w:docPartObj>
           </w:sdtPr>
-          <w:sdtEndPr/>
           <w:sdtContent>
             <w:r>
               <w:rPr>
@@ -2513,7 +2506,7 @@
 </file>
 
 <file path=word/footnotes.xml><?xml version="1.0" encoding="utf-8"?>
-<w:footnotes xmlns:wpc="http://schemas.microsoft.com/office/word/2010/wordprocessingCanvas" xmlns:cx="http://schemas.microsoft.com/office/drawing/2014/chartex" xmlns:cx1="http://schemas.microsoft.com/office/drawing/2015/9/8/chartex" xmlns:cx2="http://schemas.microsoft.com/office/drawing/2015/10/21/chartex" xmlns:cx3="http://schemas.microsoft.com/office/drawing/2016/5/9/chartex" xmlns:cx4="http://schemas.microsoft.com/office/drawing/2016/5/10/chartex" xmlns:cx5="http://schemas.microsoft.com/office/drawing/2016/5/11/chartex" xmlns:cx6="http://schemas.microsoft.com/office/drawing/2016/5/12/chartex" xmlns:cx7="http://schemas.microsoft.com/office/drawing/2016/5/13/chartex" xmlns:cx8="http://schemas.microsoft.com/office/drawing/2016/5/14/chartex" xmlns:mc="http://schemas.openxmlformats.org/markup-compatibility/2006" xmlns:aink="http://schemas.microsoft.com/office/drawing/2016/ink" xmlns:am3d="http://schemas.microsoft.com/office/drawing/2017/model3d" xmlns:o="urn:schemas-microsoft-com:office:office" xmlns:r="http://schemas.openxmlformats.org/officeDocument/2006/relationships" xmlns:m="http://schemas.openxmlformats.org/officeDocument/2006/math" xmlns:v="urn:schemas-microsoft-com:vml" xmlns:wp14="http://schemas.microsoft.com/office/word/2010/wordprocessingDrawing" xmlns:wp="http://schemas.openxmlformats.org/drawingml/2006/wordprocessingDrawing" xmlns:w10="urn:schemas-microsoft-com:office:word" xmlns:w="http://schemas.openxmlformats.org/wordprocessingml/2006/main" xmlns:w14="http://schemas.microsoft.com/office/word/2010/wordml" xmlns:w15="http://schemas.microsoft.com/office/word/2012/wordml" xmlns:w16cex="http://schemas.microsoft.com/office/word/2018/wordml/cex" xmlns:w16cid="http://schemas.microsoft.com/office/word/2016/wordml/cid" xmlns:w16="http://schemas.microsoft.com/office/word/2018/wordml" xmlns:w16se="http://schemas.microsoft.com/office/word/2015/wordml/symex" xmlns:wpg="http://schemas.microsoft.com/office/word/2010/wordprocessingGroup" xmlns:wpi="http://schemas.microsoft.com/office/word/2010/wordprocessingInk" xmlns:wne="http://schemas.microsoft.com/office/word/2006/wordml" xmlns:wps="http://schemas.microsoft.com/office/word/2010/wordprocessingShape" mc:Ignorable="w14 w15 w16se w16cid w16 w16cex wp14">
+<w:footnotes xmlns:wpc="http://schemas.microsoft.com/office/word/2010/wordprocessingCanvas" xmlns:cx="http://schemas.microsoft.com/office/drawing/2014/chartex" xmlns:cx1="http://schemas.microsoft.com/office/drawing/2015/9/8/chartex" xmlns:cx2="http://schemas.microsoft.com/office/drawing/2015/10/21/chartex" xmlns:cx3="http://schemas.microsoft.com/office/drawing/2016/5/9/chartex" xmlns:cx4="http://schemas.microsoft.com/office/drawing/2016/5/10/chartex" xmlns:cx5="http://schemas.microsoft.com/office/drawing/2016/5/11/chartex" xmlns:cx6="http://schemas.microsoft.com/office/drawing/2016/5/12/chartex" xmlns:cx7="http://schemas.microsoft.com/office/drawing/2016/5/13/chartex" xmlns:cx8="http://schemas.microsoft.com/office/drawing/2016/5/14/chartex" xmlns:mc="http://schemas.openxmlformats.org/markup-compatibility/2006" xmlns:aink="http://schemas.microsoft.com/office/drawing/2016/ink" xmlns:am3d="http://schemas.microsoft.com/office/drawing/2017/model3d" xmlns:o="urn:schemas-microsoft-com:office:office" xmlns:oel="http://schemas.microsoft.com/office/2019/extlst" xmlns:r="http://schemas.openxmlformats.org/officeDocument/2006/relationships" xmlns:m="http://schemas.openxmlformats.org/officeDocument/2006/math" xmlns:v="urn:schemas-microsoft-com:vml" xmlns:wp14="http://schemas.microsoft.com/office/word/2010/wordprocessingDrawing" xmlns:wp="http://schemas.openxmlformats.org/drawingml/2006/wordprocessingDrawing" xmlns:w10="urn:schemas-microsoft-com:office:word" xmlns:w="http://schemas.openxmlformats.org/wordprocessingml/2006/main" xmlns:w14="http://schemas.microsoft.com/office/word/2010/wordml" xmlns:w15="http://schemas.microsoft.com/office/word/2012/wordml" xmlns:w16cex="http://schemas.microsoft.com/office/word/2018/wordml/cex" xmlns:w16cid="http://schemas.microsoft.com/office/word/2016/wordml/cid" xmlns:w16="http://schemas.microsoft.com/office/word/2018/wordml" xmlns:w16sdtdh="http://schemas.microsoft.com/office/word/2020/wordml/sdtdatahash" xmlns:w16se="http://schemas.microsoft.com/office/word/2015/wordml/symex" xmlns:wpg="http://schemas.microsoft.com/office/word/2010/wordprocessingGroup" xmlns:wpi="http://schemas.microsoft.com/office/word/2010/wordprocessingInk" xmlns:wne="http://schemas.microsoft.com/office/word/2006/wordml" xmlns:wps="http://schemas.microsoft.com/office/word/2010/wordprocessingShape" mc:Ignorable="w14 w15 w16se w16cid w16 w16cex w16sdtdh wp14">
   <w:footnote w:type="separator" w:id="-1">
     <w:p>
       <w:r>
@@ -2532,7 +2525,7 @@
 </file>
 
 <file path=word/header1.xml><?xml version="1.0" encoding="utf-8"?>
-<w:hdr xmlns:wpc="http://schemas.microsoft.com/office/word/2010/wordprocessingCanvas" xmlns:cx="http://schemas.microsoft.com/office/drawing/2014/chartex" xmlns:cx1="http://schemas.microsoft.com/office/drawing/2015/9/8/chartex" xmlns:cx2="http://schemas.microsoft.com/office/drawing/2015/10/21/chartex" xmlns:cx3="http://schemas.microsoft.com/office/drawing/2016/5/9/chartex" xmlns:cx4="http://schemas.microsoft.com/office/drawing/2016/5/10/chartex" xmlns:cx5="http://schemas.microsoft.com/office/drawing/2016/5/11/chartex" xmlns:cx6="http://schemas.microsoft.com/office/drawing/2016/5/12/chartex" xmlns:cx7="http://schemas.microsoft.com/office/drawing/2016/5/13/chartex" xmlns:cx8="http://schemas.microsoft.com/office/drawing/2016/5/14/chartex" xmlns:mc="http://schemas.openxmlformats.org/markup-compatibility/2006" xmlns:aink="http://schemas.microsoft.com/office/drawing/2016/ink" xmlns:am3d="http://schemas.microsoft.com/office/drawing/2017/model3d" xmlns:o="urn:schemas-microsoft-com:office:office" xmlns:r="http://schemas.openxmlformats.org/officeDocument/2006/relationships" xmlns:m="http://schemas.openxmlformats.org/officeDocument/2006/math" xmlns:v="urn:schemas-microsoft-com:vml" xmlns:wp14="http://schemas.microsoft.com/office/word/2010/wordprocessingDrawing" xmlns:wp="http://schemas.openxmlformats.org/drawingml/2006/wordprocessingDrawing" xmlns:w10="urn:schemas-microsoft-com:office:word" xmlns:w="http://schemas.openxmlformats.org/wordprocessingml/2006/main" xmlns:w14="http://schemas.microsoft.com/office/word/2010/wordml" xmlns:w15="http://schemas.microsoft.com/office/word/2012/wordml" xmlns:w16cex="http://schemas.microsoft.com/office/word/2018/wordml/cex" xmlns:w16cid="http://schemas.microsoft.com/office/word/2016/wordml/cid" xmlns:w16="http://schemas.microsoft.com/office/word/2018/wordml" xmlns:w16se="http://schemas.microsoft.com/office/word/2015/wordml/symex" xmlns:wpg="http://schemas.microsoft.com/office/word/2010/wordprocessingGroup" xmlns:wpi="http://schemas.microsoft.com/office/word/2010/wordprocessingInk" xmlns:wne="http://schemas.microsoft.com/office/word/2006/wordml" xmlns:wps="http://schemas.microsoft.com/office/word/2010/wordprocessingShape" mc:Ignorable="w14 w15 w16se w16cid w16 w16cex wp14">
+<w:hdr xmlns:wpc="http://schemas.microsoft.com/office/word/2010/wordprocessingCanvas" xmlns:cx="http://schemas.microsoft.com/office/drawing/2014/chartex" xmlns:cx1="http://schemas.microsoft.com/office/drawing/2015/9/8/chartex" xmlns:cx2="http://schemas.microsoft.com/office/drawing/2015/10/21/chartex" xmlns:cx3="http://schemas.microsoft.com/office/drawing/2016/5/9/chartex" xmlns:cx4="http://schemas.microsoft.com/office/drawing/2016/5/10/chartex" xmlns:cx5="http://schemas.microsoft.com/office/drawing/2016/5/11/chartex" xmlns:cx6="http://schemas.microsoft.com/office/drawing/2016/5/12/chartex" xmlns:cx7="http://schemas.microsoft.com/office/drawing/2016/5/13/chartex" xmlns:cx8="http://schemas.microsoft.com/office/drawing/2016/5/14/chartex" xmlns:mc="http://schemas.openxmlformats.org/markup-compatibility/2006" xmlns:aink="http://schemas.microsoft.com/office/drawing/2016/ink" xmlns:am3d="http://schemas.microsoft.com/office/drawing/2017/model3d" xmlns:o="urn:schemas-microsoft-com:office:office" xmlns:oel="http://schemas.microsoft.com/office/2019/extlst" xmlns:r="http://schemas.openxmlformats.org/officeDocument/2006/relationships" xmlns:m="http://schemas.openxmlformats.org/officeDocument/2006/math" xmlns:v="urn:schemas-microsoft-com:vml" xmlns:wp14="http://schemas.microsoft.com/office/word/2010/wordprocessingDrawing" xmlns:wp="http://schemas.openxmlformats.org/drawingml/2006/wordprocessingDrawing" xmlns:w10="urn:schemas-microsoft-com:office:word" xmlns:w="http://schemas.openxmlformats.org/wordprocessingml/2006/main" xmlns:w14="http://schemas.microsoft.com/office/word/2010/wordml" xmlns:w15="http://schemas.microsoft.com/office/word/2012/wordml" xmlns:w16cex="http://schemas.microsoft.com/office/word/2018/wordml/cex" xmlns:w16cid="http://schemas.microsoft.com/office/word/2016/wordml/cid" xmlns:w16="http://schemas.microsoft.com/office/word/2018/wordml" xmlns:w16sdtdh="http://schemas.microsoft.com/office/word/2020/wordml/sdtdatahash" xmlns:w16se="http://schemas.microsoft.com/office/word/2015/wordml/symex" xmlns:wpg="http://schemas.microsoft.com/office/word/2010/wordprocessingGroup" xmlns:wpi="http://schemas.microsoft.com/office/word/2010/wordprocessingInk" xmlns:wne="http://schemas.microsoft.com/office/word/2006/wordml" xmlns:wps="http://schemas.microsoft.com/office/word/2010/wordprocessingShape" mc:Ignorable="w14 w15 w16se w16cid w16 w16cex w16sdtdh wp14">
   <w:tbl>
     <w:tblPr>
       <w:tblStyle w:val="TableGrid"/>
@@ -2624,7 +2617,7 @@
     <w:pPr>
       <w:pStyle w:val="Heading1"/>
       <w:rPr>
-        <w:rFonts w:ascii="Myriad-Pro, Calibri, Arial" w:hAnsi="Myriad-Pro, Calibri, Arial"/>
+        <w:rFonts w:ascii="Myriad-Pro, Calibri, Arial" w:hAnsi="Myriad-Pro, Calibri, Arial" w:hint="eastAsia"/>
       </w:rPr>
     </w:pPr>
     <w:r>
@@ -3028,7 +3021,7 @@
 </file>
 
 <file path=word/styles.xml><?xml version="1.0" encoding="utf-8"?>
-<w:styles xmlns:mc="http://schemas.openxmlformats.org/markup-compatibility/2006" xmlns:r="http://schemas.openxmlformats.org/officeDocument/2006/relationships" xmlns:w="http://schemas.openxmlformats.org/wordprocessingml/2006/main" xmlns:w14="http://schemas.microsoft.com/office/word/2010/wordml" xmlns:w15="http://schemas.microsoft.com/office/word/2012/wordml" xmlns:w16cex="http://schemas.microsoft.com/office/word/2018/wordml/cex" xmlns:w16cid="http://schemas.microsoft.com/office/word/2016/wordml/cid" xmlns:w16="http://schemas.microsoft.com/office/word/2018/wordml" xmlns:w16se="http://schemas.microsoft.com/office/word/2015/wordml/symex" mc:Ignorable="w14 w15 w16se w16cid w16 w16cex">
+<w:styles xmlns:mc="http://schemas.openxmlformats.org/markup-compatibility/2006" xmlns:r="http://schemas.openxmlformats.org/officeDocument/2006/relationships" xmlns:w="http://schemas.openxmlformats.org/wordprocessingml/2006/main" xmlns:w14="http://schemas.microsoft.com/office/word/2010/wordml" xmlns:w15="http://schemas.microsoft.com/office/word/2012/wordml" xmlns:w16cex="http://schemas.microsoft.com/office/word/2018/wordml/cex" xmlns:w16cid="http://schemas.microsoft.com/office/word/2016/wordml/cid" xmlns:w16="http://schemas.microsoft.com/office/word/2018/wordml" xmlns:w16sdtdh="http://schemas.microsoft.com/office/word/2020/wordml/sdtdatahash" xmlns:w16se="http://schemas.microsoft.com/office/word/2015/wordml/symex" mc:Ignorable="w14 w15 w16se w16cid w16 w16cex w16sdtdh">
   <w:docDefaults>
     <w:rPrDefault>
       <w:rPr>
@@ -3466,6 +3459,7 @@
   <w:style w:type="character" w:default="1" w:styleId="DefaultParagraphFont">
     <w:name w:val="Default Paragraph Font"/>
     <w:uiPriority w:val="1"/>
+    <w:semiHidden/>
     <w:unhideWhenUsed/>
   </w:style>
   <w:style w:type="table" w:default="1" w:styleId="TableNormal">

</xml_diff>

<commit_message>
Update Imms Export Message
</commit_message>
<xml_diff>
--- a/Apps/GatewayApi/src/Assets/Templates/ImmunizationReport.docx
+++ b/Apps/GatewayApi/src/Assets/Templates/ImmunizationReport.docx
@@ -263,21 +263,7 @@
               <w:rPr>
                 <w:rFonts w:ascii="Myriad-Pro, Calibri, Arial" w:hAnsi="Myriad-Pro, Calibri, Arial"/>
               </w:rPr>
-              <w:t>[</w:t>
-            </w:r>
-            <w:proofErr w:type="spellStart"/>
-            <w:r>
-              <w:rPr>
-                <w:rFonts w:ascii="Myriad-Pro, Calibri, Arial" w:hAnsi="Myriad-Pro, Calibri, Arial"/>
-              </w:rPr>
-              <w:t>i</w:t>
-            </w:r>
-            <w:proofErr w:type="spellEnd"/>
-            <w:r>
-              <w:rPr>
-                <w:rFonts w:ascii="Myriad-Pro, Calibri, Arial" w:hAnsi="Myriad-Pro, Calibri, Arial"/>
-              </w:rPr>
-              <w:t>].date}</w:t>
+              <w:t>[i].date}</w:t>
             </w:r>
           </w:p>
         </w:tc>
@@ -312,21 +298,7 @@
               <w:rPr>
                 <w:rFonts w:ascii="Myriad-Pro, Calibri, Arial" w:hAnsi="Myriad-Pro, Calibri, Arial"/>
               </w:rPr>
-              <w:t>[</w:t>
-            </w:r>
-            <w:proofErr w:type="spellStart"/>
-            <w:r>
-              <w:rPr>
-                <w:rFonts w:ascii="Myriad-Pro, Calibri, Arial" w:hAnsi="Myriad-Pro, Calibri, Arial"/>
-              </w:rPr>
-              <w:t>i</w:t>
-            </w:r>
-            <w:proofErr w:type="spellEnd"/>
-            <w:r>
-              <w:rPr>
-                <w:rFonts w:ascii="Myriad-Pro, Calibri, Arial" w:hAnsi="Myriad-Pro, Calibri, Arial"/>
-              </w:rPr>
-              <w:t>].</w:t>
+              <w:t>[i].</w:t>
             </w:r>
             <w:r>
               <w:rPr>
@@ -375,14 +347,12 @@
               </w:rPr>
               <w:t>[</w:t>
             </w:r>
-            <w:proofErr w:type="spellStart"/>
             <w:r>
               <w:rPr>
                 <w:rFonts w:ascii="Myriad-Pro, Calibri, Arial" w:hAnsi="Myriad-Pro, Calibri, Arial"/>
               </w:rPr>
               <w:t>i</w:t>
             </w:r>
-            <w:proofErr w:type="spellEnd"/>
             <w:r>
               <w:rPr>
                 <w:rFonts w:ascii="Myriad-Pro, Calibri, Arial" w:hAnsi="Myriad-Pro, Calibri, Arial"/>
@@ -395,14 +365,12 @@
               </w:rPr>
               <w:t>agents[</w:t>
             </w:r>
-            <w:proofErr w:type="spellStart"/>
             <w:r>
               <w:rPr>
                 <w:rFonts w:ascii="Myriad-Pro, Calibri, Arial" w:hAnsi="Myriad-Pro, Calibri, Arial"/>
               </w:rPr>
               <w:t>i</w:t>
             </w:r>
-            <w:proofErr w:type="spellEnd"/>
             <w:r>
               <w:rPr>
                 <w:rFonts w:ascii="Myriad-Pro, Calibri, Arial" w:hAnsi="Myriad-Pro, Calibri, Arial"/>
@@ -459,14 +427,12 @@
               </w:rPr>
               <w:t>[</w:t>
             </w:r>
-            <w:proofErr w:type="spellStart"/>
             <w:r>
               <w:rPr>
                 <w:rFonts w:ascii="Myriad-Pro, Calibri, Arial" w:hAnsi="Myriad-Pro, Calibri, Arial"/>
               </w:rPr>
               <w:t>i</w:t>
             </w:r>
-            <w:proofErr w:type="spellEnd"/>
             <w:r>
               <w:rPr>
                 <w:rFonts w:ascii="Myriad-Pro, Calibri, Arial" w:hAnsi="Myriad-Pro, Calibri, Arial"/>
@@ -530,36 +496,20 @@
               <w:rPr>
                 <w:rFonts w:ascii="Myriad-Pro, Calibri, Arial" w:hAnsi="Myriad-Pro, Calibri, Arial"/>
               </w:rPr>
-              <w:t>[</w:t>
-            </w:r>
-            <w:proofErr w:type="spellStart"/>
+              <w:t>[i].</w:t>
+            </w:r>
+            <w:r>
+              <w:rPr>
+                <w:rFonts w:ascii="Myriad-Pro, Calibri, Arial" w:hAnsi="Myriad-Pro, Calibri, Arial"/>
+              </w:rPr>
+              <w:t>agents[</w:t>
+            </w:r>
             <w:r>
               <w:rPr>
                 <w:rFonts w:ascii="Myriad-Pro, Calibri, Arial" w:hAnsi="Myriad-Pro, Calibri, Arial"/>
               </w:rPr>
               <w:t>i</w:t>
             </w:r>
-            <w:proofErr w:type="spellEnd"/>
-            <w:r>
-              <w:rPr>
-                <w:rFonts w:ascii="Myriad-Pro, Calibri, Arial" w:hAnsi="Myriad-Pro, Calibri, Arial"/>
-              </w:rPr>
-              <w:t>].</w:t>
-            </w:r>
-            <w:r>
-              <w:rPr>
-                <w:rFonts w:ascii="Myriad-Pro, Calibri, Arial" w:hAnsi="Myriad-Pro, Calibri, Arial"/>
-              </w:rPr>
-              <w:t>agents[</w:t>
-            </w:r>
-            <w:proofErr w:type="spellStart"/>
-            <w:r>
-              <w:rPr>
-                <w:rFonts w:ascii="Myriad-Pro, Calibri, Arial" w:hAnsi="Myriad-Pro, Calibri, Arial"/>
-              </w:rPr>
-              <w:t>i</w:t>
-            </w:r>
-            <w:proofErr w:type="spellEnd"/>
             <w:r>
               <w:rPr>
                 <w:rFonts w:ascii="Myriad-Pro, Calibri, Arial" w:hAnsi="Myriad-Pro, Calibri, Arial"/>
@@ -616,21 +566,7 @@
               <w:rPr>
                 <w:rFonts w:ascii="Myriad-Pro, Calibri, Arial" w:hAnsi="Myriad-Pro, Calibri, Arial"/>
               </w:rPr>
-              <w:t>[</w:t>
-            </w:r>
-            <w:proofErr w:type="spellStart"/>
-            <w:r>
-              <w:rPr>
-                <w:rFonts w:ascii="Myriad-Pro, Calibri, Arial" w:hAnsi="Myriad-Pro, Calibri, Arial"/>
-              </w:rPr>
-              <w:t>i</w:t>
-            </w:r>
-            <w:proofErr w:type="spellEnd"/>
-            <w:r>
-              <w:rPr>
-                <w:rFonts w:ascii="Myriad-Pro, Calibri, Arial" w:hAnsi="Myriad-Pro, Calibri, Arial"/>
-              </w:rPr>
-              <w:t>].</w:t>
+              <w:t>[i].</w:t>
             </w:r>
             <w:r>
               <w:rPr>
@@ -697,36 +633,20 @@
               <w:rPr>
                 <w:rFonts w:ascii="Myriad-Pro, Calibri, Arial" w:hAnsi="Myriad-Pro, Calibri, Arial"/>
               </w:rPr>
-              <w:t>[</w:t>
-            </w:r>
-            <w:proofErr w:type="spellStart"/>
+              <w:t>[i].</w:t>
+            </w:r>
+            <w:r>
+              <w:rPr>
+                <w:rFonts w:ascii="Myriad-Pro, Calibri, Arial" w:hAnsi="Myriad-Pro, Calibri, Arial"/>
+              </w:rPr>
+              <w:t>agents[</w:t>
+            </w:r>
             <w:r>
               <w:rPr>
                 <w:rFonts w:ascii="Myriad-Pro, Calibri, Arial" w:hAnsi="Myriad-Pro, Calibri, Arial"/>
               </w:rPr>
               <w:t>i</w:t>
             </w:r>
-            <w:proofErr w:type="spellEnd"/>
-            <w:r>
-              <w:rPr>
-                <w:rFonts w:ascii="Myriad-Pro, Calibri, Arial" w:hAnsi="Myriad-Pro, Calibri, Arial"/>
-              </w:rPr>
-              <w:t>].</w:t>
-            </w:r>
-            <w:r>
-              <w:rPr>
-                <w:rFonts w:ascii="Myriad-Pro, Calibri, Arial" w:hAnsi="Myriad-Pro, Calibri, Arial"/>
-              </w:rPr>
-              <w:t>agents[</w:t>
-            </w:r>
-            <w:proofErr w:type="spellStart"/>
-            <w:r>
-              <w:rPr>
-                <w:rFonts w:ascii="Myriad-Pro, Calibri, Arial" w:hAnsi="Myriad-Pro, Calibri, Arial"/>
-              </w:rPr>
-              <w:t>i</w:t>
-            </w:r>
-            <w:proofErr w:type="spellEnd"/>
             <w:r>
               <w:rPr>
                 <w:rFonts w:ascii="Myriad-Pro, Calibri, Arial" w:hAnsi="Myriad-Pro, Calibri, Arial"/>
@@ -786,21 +706,7 @@
               <w:rPr>
                 <w:rFonts w:ascii="Myriad-Pro, Calibri, Arial" w:hAnsi="Myriad-Pro, Calibri, Arial"/>
               </w:rPr>
-              <w:t>[</w:t>
-            </w:r>
-            <w:proofErr w:type="spellStart"/>
-            <w:r>
-              <w:rPr>
-                <w:rFonts w:ascii="Myriad-Pro, Calibri, Arial" w:hAnsi="Myriad-Pro, Calibri, Arial"/>
-              </w:rPr>
-              <w:t>i</w:t>
-            </w:r>
-            <w:proofErr w:type="spellEnd"/>
-            <w:r>
-              <w:rPr>
-                <w:rFonts w:ascii="Myriad-Pro, Calibri, Arial" w:hAnsi="Myriad-Pro, Calibri, Arial"/>
-              </w:rPr>
-              <w:t>].</w:t>
+              <w:t>[i].</w:t>
             </w:r>
             <w:r>
               <w:rPr>
@@ -867,21 +773,7 @@
               <w:rPr>
                 <w:rFonts w:ascii="Myriad-Pro, Calibri, Arial" w:hAnsi="Myriad-Pro, Calibri, Arial"/>
               </w:rPr>
-              <w:t>[</w:t>
-            </w:r>
-            <w:proofErr w:type="spellStart"/>
-            <w:r>
-              <w:rPr>
-                <w:rFonts w:ascii="Myriad-Pro, Calibri, Arial" w:hAnsi="Myriad-Pro, Calibri, Arial"/>
-              </w:rPr>
-              <w:t>i</w:t>
-            </w:r>
-            <w:proofErr w:type="spellEnd"/>
-            <w:r>
-              <w:rPr>
-                <w:rFonts w:ascii="Myriad-Pro, Calibri, Arial" w:hAnsi="Myriad-Pro, Calibri, Arial"/>
-              </w:rPr>
-              <w:t>].</w:t>
+              <w:t>[i].</w:t>
             </w:r>
             <w:proofErr w:type="spellStart"/>
             <w:r>
@@ -1038,14 +930,12 @@
               </w:rPr>
               <w:t>agents[</w:t>
             </w:r>
-            <w:proofErr w:type="spellStart"/>
             <w:r>
               <w:rPr>
                 <w:rFonts w:ascii="Myriad-Pro, Calibri, Arial" w:hAnsi="Myriad-Pro, Calibri, Arial"/>
               </w:rPr>
               <w:t>i</w:t>
             </w:r>
-            <w:proofErr w:type="spellEnd"/>
             <w:r>
               <w:rPr>
                 <w:rFonts w:ascii="Myriad-Pro, Calibri, Arial" w:hAnsi="Myriad-Pro, Calibri, Arial"/>
@@ -1179,14 +1069,12 @@
               </w:rPr>
               <w:t>agents[</w:t>
             </w:r>
-            <w:proofErr w:type="spellStart"/>
             <w:r>
               <w:rPr>
                 <w:rFonts w:ascii="Myriad-Pro, Calibri, Arial" w:hAnsi="Myriad-Pro, Calibri, Arial"/>
               </w:rPr>
               <w:t>i</w:t>
             </w:r>
-            <w:proofErr w:type="spellEnd"/>
             <w:r>
               <w:rPr>
                 <w:rFonts w:ascii="Myriad-Pro, Calibri, Arial" w:hAnsi="Myriad-Pro, Calibri, Arial"/>
@@ -1342,14 +1230,12 @@
               </w:rPr>
               <w:t>agents[</w:t>
             </w:r>
-            <w:proofErr w:type="spellStart"/>
             <w:r>
               <w:rPr>
                 <w:rFonts w:ascii="Myriad-Pro, Calibri, Arial" w:hAnsi="Myriad-Pro, Calibri, Arial"/>
               </w:rPr>
               <w:t>i</w:t>
             </w:r>
-            <w:proofErr w:type="spellEnd"/>
             <w:r>
               <w:rPr>
                 <w:rFonts w:ascii="Myriad-Pro, Calibri, Arial" w:hAnsi="Myriad-Pro, Calibri, Arial"/>
@@ -1625,7 +1511,19 @@
         <w:rPr>
           <w:color w:val="auto"/>
         </w:rPr>
-        <w:t xml:space="preserve">You can add or update immunizations at </w:t>
+        <w:t xml:space="preserve">You can add or update immunizations </w:t>
+      </w:r>
+      <w:r>
+        <w:rPr>
+          <w:color w:val="auto"/>
+        </w:rPr>
+        <w:t>by visiting</w:t>
+      </w:r>
+      <w:r>
+        <w:rPr>
+          <w:color w:val="auto"/>
+        </w:rPr>
+        <w:t xml:space="preserve"> </w:t>
       </w:r>
       <w:hyperlink r:id="rId7" w:history="1">
         <w:r>
@@ -1841,21 +1739,7 @@
               <w:rPr>
                 <w:rFonts w:ascii="Myriad-Pro, Calibri, Arial" w:hAnsi="Myriad-Pro, Calibri, Arial"/>
               </w:rPr>
-              <w:t>[</w:t>
-            </w:r>
-            <w:proofErr w:type="spellStart"/>
-            <w:r>
-              <w:rPr>
-                <w:rFonts w:ascii="Myriad-Pro, Calibri, Arial" w:hAnsi="Myriad-Pro, Calibri, Arial"/>
-              </w:rPr>
-              <w:t>i</w:t>
-            </w:r>
-            <w:proofErr w:type="spellEnd"/>
-            <w:r>
-              <w:rPr>
-                <w:rFonts w:ascii="Myriad-Pro, Calibri, Arial" w:hAnsi="Myriad-Pro, Calibri, Arial"/>
-              </w:rPr>
-              <w:t>].</w:t>
+              <w:t>[i].</w:t>
             </w:r>
             <w:r>
               <w:rPr>
@@ -1921,21 +1805,7 @@
               <w:rPr>
                 <w:rFonts w:ascii="Myriad-Pro, Calibri, Arial" w:hAnsi="Myriad-Pro, Calibri, Arial"/>
               </w:rPr>
-              <w:t>[</w:t>
-            </w:r>
-            <w:proofErr w:type="spellStart"/>
-            <w:r>
-              <w:rPr>
-                <w:rFonts w:ascii="Myriad-Pro, Calibri, Arial" w:hAnsi="Myriad-Pro, Calibri, Arial"/>
-              </w:rPr>
-              <w:t>i</w:t>
-            </w:r>
-            <w:proofErr w:type="spellEnd"/>
-            <w:r>
-              <w:rPr>
-                <w:rFonts w:ascii="Myriad-Pro, Calibri, Arial" w:hAnsi="Myriad-Pro, Calibri, Arial"/>
-              </w:rPr>
-              <w:t>].</w:t>
+              <w:t>[i].</w:t>
             </w:r>
             <w:proofErr w:type="spellStart"/>
             <w:r>
@@ -1990,21 +1860,7 @@
               <w:rPr>
                 <w:rFonts w:ascii="Myriad-Pro, Calibri, Arial" w:hAnsi="Myriad-Pro, Calibri, Arial"/>
               </w:rPr>
-              <w:t>[</w:t>
-            </w:r>
-            <w:proofErr w:type="spellStart"/>
-            <w:r>
-              <w:rPr>
-                <w:rFonts w:ascii="Myriad-Pro, Calibri, Arial" w:hAnsi="Myriad-Pro, Calibri, Arial"/>
-              </w:rPr>
-              <w:t>i</w:t>
-            </w:r>
-            <w:proofErr w:type="spellEnd"/>
-            <w:r>
-              <w:rPr>
-                <w:rFonts w:ascii="Myriad-Pro, Calibri, Arial" w:hAnsi="Myriad-Pro, Calibri, Arial"/>
-              </w:rPr>
-              <w:t>].</w:t>
+              <w:t>[i].</w:t>
             </w:r>
             <w:r>
               <w:rPr>

</xml_diff>

<commit_message>
Update Imms Export Message (#4169)
</commit_message>
<xml_diff>
--- a/Apps/GatewayApi/src/Assets/Templates/ImmunizationReport.docx
+++ b/Apps/GatewayApi/src/Assets/Templates/ImmunizationReport.docx
@@ -263,21 +263,7 @@
               <w:rPr>
                 <w:rFonts w:ascii="Myriad-Pro, Calibri, Arial" w:hAnsi="Myriad-Pro, Calibri, Arial"/>
               </w:rPr>
-              <w:t>[</w:t>
-            </w:r>
-            <w:proofErr w:type="spellStart"/>
-            <w:r>
-              <w:rPr>
-                <w:rFonts w:ascii="Myriad-Pro, Calibri, Arial" w:hAnsi="Myriad-Pro, Calibri, Arial"/>
-              </w:rPr>
-              <w:t>i</w:t>
-            </w:r>
-            <w:proofErr w:type="spellEnd"/>
-            <w:r>
-              <w:rPr>
-                <w:rFonts w:ascii="Myriad-Pro, Calibri, Arial" w:hAnsi="Myriad-Pro, Calibri, Arial"/>
-              </w:rPr>
-              <w:t>].date}</w:t>
+              <w:t>[i].date}</w:t>
             </w:r>
           </w:p>
         </w:tc>
@@ -312,21 +298,7 @@
               <w:rPr>
                 <w:rFonts w:ascii="Myriad-Pro, Calibri, Arial" w:hAnsi="Myriad-Pro, Calibri, Arial"/>
               </w:rPr>
-              <w:t>[</w:t>
-            </w:r>
-            <w:proofErr w:type="spellStart"/>
-            <w:r>
-              <w:rPr>
-                <w:rFonts w:ascii="Myriad-Pro, Calibri, Arial" w:hAnsi="Myriad-Pro, Calibri, Arial"/>
-              </w:rPr>
-              <w:t>i</w:t>
-            </w:r>
-            <w:proofErr w:type="spellEnd"/>
-            <w:r>
-              <w:rPr>
-                <w:rFonts w:ascii="Myriad-Pro, Calibri, Arial" w:hAnsi="Myriad-Pro, Calibri, Arial"/>
-              </w:rPr>
-              <w:t>].</w:t>
+              <w:t>[i].</w:t>
             </w:r>
             <w:r>
               <w:rPr>
@@ -375,14 +347,12 @@
               </w:rPr>
               <w:t>[</w:t>
             </w:r>
-            <w:proofErr w:type="spellStart"/>
             <w:r>
               <w:rPr>
                 <w:rFonts w:ascii="Myriad-Pro, Calibri, Arial" w:hAnsi="Myriad-Pro, Calibri, Arial"/>
               </w:rPr>
               <w:t>i</w:t>
             </w:r>
-            <w:proofErr w:type="spellEnd"/>
             <w:r>
               <w:rPr>
                 <w:rFonts w:ascii="Myriad-Pro, Calibri, Arial" w:hAnsi="Myriad-Pro, Calibri, Arial"/>
@@ -395,14 +365,12 @@
               </w:rPr>
               <w:t>agents[</w:t>
             </w:r>
-            <w:proofErr w:type="spellStart"/>
             <w:r>
               <w:rPr>
                 <w:rFonts w:ascii="Myriad-Pro, Calibri, Arial" w:hAnsi="Myriad-Pro, Calibri, Arial"/>
               </w:rPr>
               <w:t>i</w:t>
             </w:r>
-            <w:proofErr w:type="spellEnd"/>
             <w:r>
               <w:rPr>
                 <w:rFonts w:ascii="Myriad-Pro, Calibri, Arial" w:hAnsi="Myriad-Pro, Calibri, Arial"/>
@@ -459,14 +427,12 @@
               </w:rPr>
               <w:t>[</w:t>
             </w:r>
-            <w:proofErr w:type="spellStart"/>
             <w:r>
               <w:rPr>
                 <w:rFonts w:ascii="Myriad-Pro, Calibri, Arial" w:hAnsi="Myriad-Pro, Calibri, Arial"/>
               </w:rPr>
               <w:t>i</w:t>
             </w:r>
-            <w:proofErr w:type="spellEnd"/>
             <w:r>
               <w:rPr>
                 <w:rFonts w:ascii="Myriad-Pro, Calibri, Arial" w:hAnsi="Myriad-Pro, Calibri, Arial"/>
@@ -530,36 +496,20 @@
               <w:rPr>
                 <w:rFonts w:ascii="Myriad-Pro, Calibri, Arial" w:hAnsi="Myriad-Pro, Calibri, Arial"/>
               </w:rPr>
-              <w:t>[</w:t>
-            </w:r>
-            <w:proofErr w:type="spellStart"/>
+              <w:t>[i].</w:t>
+            </w:r>
+            <w:r>
+              <w:rPr>
+                <w:rFonts w:ascii="Myriad-Pro, Calibri, Arial" w:hAnsi="Myriad-Pro, Calibri, Arial"/>
+              </w:rPr>
+              <w:t>agents[</w:t>
+            </w:r>
             <w:r>
               <w:rPr>
                 <w:rFonts w:ascii="Myriad-Pro, Calibri, Arial" w:hAnsi="Myriad-Pro, Calibri, Arial"/>
               </w:rPr>
               <w:t>i</w:t>
             </w:r>
-            <w:proofErr w:type="spellEnd"/>
-            <w:r>
-              <w:rPr>
-                <w:rFonts w:ascii="Myriad-Pro, Calibri, Arial" w:hAnsi="Myriad-Pro, Calibri, Arial"/>
-              </w:rPr>
-              <w:t>].</w:t>
-            </w:r>
-            <w:r>
-              <w:rPr>
-                <w:rFonts w:ascii="Myriad-Pro, Calibri, Arial" w:hAnsi="Myriad-Pro, Calibri, Arial"/>
-              </w:rPr>
-              <w:t>agents[</w:t>
-            </w:r>
-            <w:proofErr w:type="spellStart"/>
-            <w:r>
-              <w:rPr>
-                <w:rFonts w:ascii="Myriad-Pro, Calibri, Arial" w:hAnsi="Myriad-Pro, Calibri, Arial"/>
-              </w:rPr>
-              <w:t>i</w:t>
-            </w:r>
-            <w:proofErr w:type="spellEnd"/>
             <w:r>
               <w:rPr>
                 <w:rFonts w:ascii="Myriad-Pro, Calibri, Arial" w:hAnsi="Myriad-Pro, Calibri, Arial"/>
@@ -616,21 +566,7 @@
               <w:rPr>
                 <w:rFonts w:ascii="Myriad-Pro, Calibri, Arial" w:hAnsi="Myriad-Pro, Calibri, Arial"/>
               </w:rPr>
-              <w:t>[</w:t>
-            </w:r>
-            <w:proofErr w:type="spellStart"/>
-            <w:r>
-              <w:rPr>
-                <w:rFonts w:ascii="Myriad-Pro, Calibri, Arial" w:hAnsi="Myriad-Pro, Calibri, Arial"/>
-              </w:rPr>
-              <w:t>i</w:t>
-            </w:r>
-            <w:proofErr w:type="spellEnd"/>
-            <w:r>
-              <w:rPr>
-                <w:rFonts w:ascii="Myriad-Pro, Calibri, Arial" w:hAnsi="Myriad-Pro, Calibri, Arial"/>
-              </w:rPr>
-              <w:t>].</w:t>
+              <w:t>[i].</w:t>
             </w:r>
             <w:r>
               <w:rPr>
@@ -697,36 +633,20 @@
               <w:rPr>
                 <w:rFonts w:ascii="Myriad-Pro, Calibri, Arial" w:hAnsi="Myriad-Pro, Calibri, Arial"/>
               </w:rPr>
-              <w:t>[</w:t>
-            </w:r>
-            <w:proofErr w:type="spellStart"/>
+              <w:t>[i].</w:t>
+            </w:r>
+            <w:r>
+              <w:rPr>
+                <w:rFonts w:ascii="Myriad-Pro, Calibri, Arial" w:hAnsi="Myriad-Pro, Calibri, Arial"/>
+              </w:rPr>
+              <w:t>agents[</w:t>
+            </w:r>
             <w:r>
               <w:rPr>
                 <w:rFonts w:ascii="Myriad-Pro, Calibri, Arial" w:hAnsi="Myriad-Pro, Calibri, Arial"/>
               </w:rPr>
               <w:t>i</w:t>
             </w:r>
-            <w:proofErr w:type="spellEnd"/>
-            <w:r>
-              <w:rPr>
-                <w:rFonts w:ascii="Myriad-Pro, Calibri, Arial" w:hAnsi="Myriad-Pro, Calibri, Arial"/>
-              </w:rPr>
-              <w:t>].</w:t>
-            </w:r>
-            <w:r>
-              <w:rPr>
-                <w:rFonts w:ascii="Myriad-Pro, Calibri, Arial" w:hAnsi="Myriad-Pro, Calibri, Arial"/>
-              </w:rPr>
-              <w:t>agents[</w:t>
-            </w:r>
-            <w:proofErr w:type="spellStart"/>
-            <w:r>
-              <w:rPr>
-                <w:rFonts w:ascii="Myriad-Pro, Calibri, Arial" w:hAnsi="Myriad-Pro, Calibri, Arial"/>
-              </w:rPr>
-              <w:t>i</w:t>
-            </w:r>
-            <w:proofErr w:type="spellEnd"/>
             <w:r>
               <w:rPr>
                 <w:rFonts w:ascii="Myriad-Pro, Calibri, Arial" w:hAnsi="Myriad-Pro, Calibri, Arial"/>
@@ -786,21 +706,7 @@
               <w:rPr>
                 <w:rFonts w:ascii="Myriad-Pro, Calibri, Arial" w:hAnsi="Myriad-Pro, Calibri, Arial"/>
               </w:rPr>
-              <w:t>[</w:t>
-            </w:r>
-            <w:proofErr w:type="spellStart"/>
-            <w:r>
-              <w:rPr>
-                <w:rFonts w:ascii="Myriad-Pro, Calibri, Arial" w:hAnsi="Myriad-Pro, Calibri, Arial"/>
-              </w:rPr>
-              <w:t>i</w:t>
-            </w:r>
-            <w:proofErr w:type="spellEnd"/>
-            <w:r>
-              <w:rPr>
-                <w:rFonts w:ascii="Myriad-Pro, Calibri, Arial" w:hAnsi="Myriad-Pro, Calibri, Arial"/>
-              </w:rPr>
-              <w:t>].</w:t>
+              <w:t>[i].</w:t>
             </w:r>
             <w:r>
               <w:rPr>
@@ -867,21 +773,7 @@
               <w:rPr>
                 <w:rFonts w:ascii="Myriad-Pro, Calibri, Arial" w:hAnsi="Myriad-Pro, Calibri, Arial"/>
               </w:rPr>
-              <w:t>[</w:t>
-            </w:r>
-            <w:proofErr w:type="spellStart"/>
-            <w:r>
-              <w:rPr>
-                <w:rFonts w:ascii="Myriad-Pro, Calibri, Arial" w:hAnsi="Myriad-Pro, Calibri, Arial"/>
-              </w:rPr>
-              <w:t>i</w:t>
-            </w:r>
-            <w:proofErr w:type="spellEnd"/>
-            <w:r>
-              <w:rPr>
-                <w:rFonts w:ascii="Myriad-Pro, Calibri, Arial" w:hAnsi="Myriad-Pro, Calibri, Arial"/>
-              </w:rPr>
-              <w:t>].</w:t>
+              <w:t>[i].</w:t>
             </w:r>
             <w:proofErr w:type="spellStart"/>
             <w:r>
@@ -1038,14 +930,12 @@
               </w:rPr>
               <w:t>agents[</w:t>
             </w:r>
-            <w:proofErr w:type="spellStart"/>
             <w:r>
               <w:rPr>
                 <w:rFonts w:ascii="Myriad-Pro, Calibri, Arial" w:hAnsi="Myriad-Pro, Calibri, Arial"/>
               </w:rPr>
               <w:t>i</w:t>
             </w:r>
-            <w:proofErr w:type="spellEnd"/>
             <w:r>
               <w:rPr>
                 <w:rFonts w:ascii="Myriad-Pro, Calibri, Arial" w:hAnsi="Myriad-Pro, Calibri, Arial"/>
@@ -1179,14 +1069,12 @@
               </w:rPr>
               <w:t>agents[</w:t>
             </w:r>
-            <w:proofErr w:type="spellStart"/>
             <w:r>
               <w:rPr>
                 <w:rFonts w:ascii="Myriad-Pro, Calibri, Arial" w:hAnsi="Myriad-Pro, Calibri, Arial"/>
               </w:rPr>
               <w:t>i</w:t>
             </w:r>
-            <w:proofErr w:type="spellEnd"/>
             <w:r>
               <w:rPr>
                 <w:rFonts w:ascii="Myriad-Pro, Calibri, Arial" w:hAnsi="Myriad-Pro, Calibri, Arial"/>
@@ -1342,14 +1230,12 @@
               </w:rPr>
               <w:t>agents[</w:t>
             </w:r>
-            <w:proofErr w:type="spellStart"/>
             <w:r>
               <w:rPr>
                 <w:rFonts w:ascii="Myriad-Pro, Calibri, Arial" w:hAnsi="Myriad-Pro, Calibri, Arial"/>
               </w:rPr>
               <w:t>i</w:t>
             </w:r>
-            <w:proofErr w:type="spellEnd"/>
             <w:r>
               <w:rPr>
                 <w:rFonts w:ascii="Myriad-Pro, Calibri, Arial" w:hAnsi="Myriad-Pro, Calibri, Arial"/>
@@ -1625,7 +1511,19 @@
         <w:rPr>
           <w:color w:val="auto"/>
         </w:rPr>
-        <w:t xml:space="preserve">You can add or update immunizations at </w:t>
+        <w:t xml:space="preserve">You can add or update immunizations </w:t>
+      </w:r>
+      <w:r>
+        <w:rPr>
+          <w:color w:val="auto"/>
+        </w:rPr>
+        <w:t>by visiting</w:t>
+      </w:r>
+      <w:r>
+        <w:rPr>
+          <w:color w:val="auto"/>
+        </w:rPr>
+        <w:t xml:space="preserve"> </w:t>
       </w:r>
       <w:hyperlink r:id="rId7" w:history="1">
         <w:r>
@@ -1841,21 +1739,7 @@
               <w:rPr>
                 <w:rFonts w:ascii="Myriad-Pro, Calibri, Arial" w:hAnsi="Myriad-Pro, Calibri, Arial"/>
               </w:rPr>
-              <w:t>[</w:t>
-            </w:r>
-            <w:proofErr w:type="spellStart"/>
-            <w:r>
-              <w:rPr>
-                <w:rFonts w:ascii="Myriad-Pro, Calibri, Arial" w:hAnsi="Myriad-Pro, Calibri, Arial"/>
-              </w:rPr>
-              <w:t>i</w:t>
-            </w:r>
-            <w:proofErr w:type="spellEnd"/>
-            <w:r>
-              <w:rPr>
-                <w:rFonts w:ascii="Myriad-Pro, Calibri, Arial" w:hAnsi="Myriad-Pro, Calibri, Arial"/>
-              </w:rPr>
-              <w:t>].</w:t>
+              <w:t>[i].</w:t>
             </w:r>
             <w:r>
               <w:rPr>
@@ -1921,21 +1805,7 @@
               <w:rPr>
                 <w:rFonts w:ascii="Myriad-Pro, Calibri, Arial" w:hAnsi="Myriad-Pro, Calibri, Arial"/>
               </w:rPr>
-              <w:t>[</w:t>
-            </w:r>
-            <w:proofErr w:type="spellStart"/>
-            <w:r>
-              <w:rPr>
-                <w:rFonts w:ascii="Myriad-Pro, Calibri, Arial" w:hAnsi="Myriad-Pro, Calibri, Arial"/>
-              </w:rPr>
-              <w:t>i</w:t>
-            </w:r>
-            <w:proofErr w:type="spellEnd"/>
-            <w:r>
-              <w:rPr>
-                <w:rFonts w:ascii="Myriad-Pro, Calibri, Arial" w:hAnsi="Myriad-Pro, Calibri, Arial"/>
-              </w:rPr>
-              <w:t>].</w:t>
+              <w:t>[i].</w:t>
             </w:r>
             <w:proofErr w:type="spellStart"/>
             <w:r>
@@ -1990,21 +1860,7 @@
               <w:rPr>
                 <w:rFonts w:ascii="Myriad-Pro, Calibri, Arial" w:hAnsi="Myriad-Pro, Calibri, Arial"/>
               </w:rPr>
-              <w:t>[</w:t>
-            </w:r>
-            <w:proofErr w:type="spellStart"/>
-            <w:r>
-              <w:rPr>
-                <w:rFonts w:ascii="Myriad-Pro, Calibri, Arial" w:hAnsi="Myriad-Pro, Calibri, Arial"/>
-              </w:rPr>
-              <w:t>i</w:t>
-            </w:r>
-            <w:proofErr w:type="spellEnd"/>
-            <w:r>
-              <w:rPr>
-                <w:rFonts w:ascii="Myriad-Pro, Calibri, Arial" w:hAnsi="Myriad-Pro, Calibri, Arial"/>
-              </w:rPr>
-              <w:t>].</w:t>
+              <w:t>[i].</w:t>
             </w:r>
             <w:r>
               <w:rPr>

</xml_diff>

<commit_message>
Add resources promoting the immunization record site AB#13616 (#4197)
- Update disclaimer on immunization export page AB#13997 AB#14001

- Add home page card for immunization record website AB#13976

- Add functional tests for immunization record card and alert AB#13977

Co-authored-by: ninosamson <33761012+ninosamson@users.noreply.github.com>
</commit_message>
<xml_diff>
--- a/Apps/GatewayApi/src/Assets/Templates/ImmunizationReport.docx
+++ b/Apps/GatewayApi/src/Assets/Templates/ImmunizationReport.docx
@@ -1,6 +1,6 @@
 
 <file path=word/document.xml><?xml version="1.0" encoding="utf-8"?>
-<w:document xmlns:wpc="http://schemas.microsoft.com/office/word/2010/wordprocessingCanvas" xmlns:cx="http://schemas.microsoft.com/office/drawing/2014/chartex" xmlns:cx1="http://schemas.microsoft.com/office/drawing/2015/9/8/chartex" xmlns:cx2="http://schemas.microsoft.com/office/drawing/2015/10/21/chartex" xmlns:cx3="http://schemas.microsoft.com/office/drawing/2016/5/9/chartex" xmlns:cx4="http://schemas.microsoft.com/office/drawing/2016/5/10/chartex" xmlns:cx5="http://schemas.microsoft.com/office/drawing/2016/5/11/chartex" xmlns:cx6="http://schemas.microsoft.com/office/drawing/2016/5/12/chartex" xmlns:cx7="http://schemas.microsoft.com/office/drawing/2016/5/13/chartex" xmlns:cx8="http://schemas.microsoft.com/office/drawing/2016/5/14/chartex" xmlns:mc="http://schemas.openxmlformats.org/markup-compatibility/2006" xmlns:aink="http://schemas.microsoft.com/office/drawing/2016/ink" xmlns:am3d="http://schemas.microsoft.com/office/drawing/2017/model3d" xmlns:o="urn:schemas-microsoft-com:office:office" xmlns:r="http://schemas.openxmlformats.org/officeDocument/2006/relationships" xmlns:m="http://schemas.openxmlformats.org/officeDocument/2006/math" xmlns:v="urn:schemas-microsoft-com:vml" xmlns:wp14="http://schemas.microsoft.com/office/word/2010/wordprocessingDrawing" xmlns:wp="http://schemas.openxmlformats.org/drawingml/2006/wordprocessingDrawing" xmlns:w10="urn:schemas-microsoft-com:office:word" xmlns:w="http://schemas.openxmlformats.org/wordprocessingml/2006/main" xmlns:w14="http://schemas.microsoft.com/office/word/2010/wordml" xmlns:w15="http://schemas.microsoft.com/office/word/2012/wordml" xmlns:w16cex="http://schemas.microsoft.com/office/word/2018/wordml/cex" xmlns:w16cid="http://schemas.microsoft.com/office/word/2016/wordml/cid" xmlns:w16="http://schemas.microsoft.com/office/word/2018/wordml" xmlns:w16se="http://schemas.microsoft.com/office/word/2015/wordml/symex" xmlns:wpg="http://schemas.microsoft.com/office/word/2010/wordprocessingGroup" xmlns:wpi="http://schemas.microsoft.com/office/word/2010/wordprocessingInk" xmlns:wne="http://schemas.microsoft.com/office/word/2006/wordml" xmlns:wps="http://schemas.microsoft.com/office/word/2010/wordprocessingShape" mc:Ignorable="w14 w15 w16se w16cid w16 w16cex wp14">
+<w:document xmlns:wpc="http://schemas.microsoft.com/office/word/2010/wordprocessingCanvas" xmlns:cx="http://schemas.microsoft.com/office/drawing/2014/chartex" xmlns:cx1="http://schemas.microsoft.com/office/drawing/2015/9/8/chartex" xmlns:cx2="http://schemas.microsoft.com/office/drawing/2015/10/21/chartex" xmlns:cx3="http://schemas.microsoft.com/office/drawing/2016/5/9/chartex" xmlns:cx4="http://schemas.microsoft.com/office/drawing/2016/5/10/chartex" xmlns:cx5="http://schemas.microsoft.com/office/drawing/2016/5/11/chartex" xmlns:cx6="http://schemas.microsoft.com/office/drawing/2016/5/12/chartex" xmlns:cx7="http://schemas.microsoft.com/office/drawing/2016/5/13/chartex" xmlns:cx8="http://schemas.microsoft.com/office/drawing/2016/5/14/chartex" xmlns:mc="http://schemas.openxmlformats.org/markup-compatibility/2006" xmlns:aink="http://schemas.microsoft.com/office/drawing/2016/ink" xmlns:am3d="http://schemas.microsoft.com/office/drawing/2017/model3d" xmlns:o="urn:schemas-microsoft-com:office:office" xmlns:oel="http://schemas.microsoft.com/office/2019/extlst" xmlns:r="http://schemas.openxmlformats.org/officeDocument/2006/relationships" xmlns:m="http://schemas.openxmlformats.org/officeDocument/2006/math" xmlns:v="urn:schemas-microsoft-com:vml" xmlns:wp14="http://schemas.microsoft.com/office/word/2010/wordprocessingDrawing" xmlns:wp="http://schemas.openxmlformats.org/drawingml/2006/wordprocessingDrawing" xmlns:w10="urn:schemas-microsoft-com:office:word" xmlns:w="http://schemas.openxmlformats.org/wordprocessingml/2006/main" xmlns:w14="http://schemas.microsoft.com/office/word/2010/wordml" xmlns:w15="http://schemas.microsoft.com/office/word/2012/wordml" xmlns:w16cex="http://schemas.microsoft.com/office/word/2018/wordml/cex" xmlns:w16cid="http://schemas.microsoft.com/office/word/2016/wordml/cid" xmlns:w16="http://schemas.microsoft.com/office/word/2018/wordml" xmlns:w16sdtdh="http://schemas.microsoft.com/office/word/2020/wordml/sdtdatahash" xmlns:w16se="http://schemas.microsoft.com/office/word/2015/wordml/symex" xmlns:wpg="http://schemas.microsoft.com/office/word/2010/wordprocessingGroup" xmlns:wpi="http://schemas.microsoft.com/office/word/2010/wordprocessingInk" xmlns:wne="http://schemas.microsoft.com/office/word/2006/wordml" xmlns:wps="http://schemas.microsoft.com/office/word/2010/wordprocessingShape" mc:Ignorable="w14 w15 w16se w16cid w16 w16cex w16sdtdh wp14">
   <w:body>
     <w:p>
       <w:pPr>
@@ -263,21 +263,7 @@
               <w:rPr>
                 <w:rFonts w:ascii="Myriad-Pro, Calibri, Arial" w:hAnsi="Myriad-Pro, Calibri, Arial"/>
               </w:rPr>
-              <w:t>[</w:t>
-            </w:r>
-            <w:proofErr w:type="spellStart"/>
-            <w:r>
-              <w:rPr>
-                <w:rFonts w:ascii="Myriad-Pro, Calibri, Arial" w:hAnsi="Myriad-Pro, Calibri, Arial"/>
-              </w:rPr>
-              <w:t>i</w:t>
-            </w:r>
-            <w:proofErr w:type="spellEnd"/>
-            <w:r>
-              <w:rPr>
-                <w:rFonts w:ascii="Myriad-Pro, Calibri, Arial" w:hAnsi="Myriad-Pro, Calibri, Arial"/>
-              </w:rPr>
-              <w:t>].date}</w:t>
+              <w:t>[i].date}</w:t>
             </w:r>
           </w:p>
         </w:tc>
@@ -312,21 +298,7 @@
               <w:rPr>
                 <w:rFonts w:ascii="Myriad-Pro, Calibri, Arial" w:hAnsi="Myriad-Pro, Calibri, Arial"/>
               </w:rPr>
-              <w:t>[</w:t>
-            </w:r>
-            <w:proofErr w:type="spellStart"/>
-            <w:r>
-              <w:rPr>
-                <w:rFonts w:ascii="Myriad-Pro, Calibri, Arial" w:hAnsi="Myriad-Pro, Calibri, Arial"/>
-              </w:rPr>
-              <w:t>i</w:t>
-            </w:r>
-            <w:proofErr w:type="spellEnd"/>
-            <w:r>
-              <w:rPr>
-                <w:rFonts w:ascii="Myriad-Pro, Calibri, Arial" w:hAnsi="Myriad-Pro, Calibri, Arial"/>
-              </w:rPr>
-              <w:t>].</w:t>
+              <w:t>[i].</w:t>
             </w:r>
             <w:r>
               <w:rPr>
@@ -375,14 +347,12 @@
               </w:rPr>
               <w:t>[</w:t>
             </w:r>
-            <w:proofErr w:type="spellStart"/>
             <w:r>
               <w:rPr>
                 <w:rFonts w:ascii="Myriad-Pro, Calibri, Arial" w:hAnsi="Myriad-Pro, Calibri, Arial"/>
               </w:rPr>
               <w:t>i</w:t>
             </w:r>
-            <w:proofErr w:type="spellEnd"/>
             <w:r>
               <w:rPr>
                 <w:rFonts w:ascii="Myriad-Pro, Calibri, Arial" w:hAnsi="Myriad-Pro, Calibri, Arial"/>
@@ -395,14 +365,12 @@
               </w:rPr>
               <w:t>agents[</w:t>
             </w:r>
-            <w:proofErr w:type="spellStart"/>
             <w:r>
               <w:rPr>
                 <w:rFonts w:ascii="Myriad-Pro, Calibri, Arial" w:hAnsi="Myriad-Pro, Calibri, Arial"/>
               </w:rPr>
               <w:t>i</w:t>
             </w:r>
-            <w:proofErr w:type="spellEnd"/>
             <w:r>
               <w:rPr>
                 <w:rFonts w:ascii="Myriad-Pro, Calibri, Arial" w:hAnsi="Myriad-Pro, Calibri, Arial"/>
@@ -459,14 +427,12 @@
               </w:rPr>
               <w:t>[</w:t>
             </w:r>
-            <w:proofErr w:type="spellStart"/>
             <w:r>
               <w:rPr>
                 <w:rFonts w:ascii="Myriad-Pro, Calibri, Arial" w:hAnsi="Myriad-Pro, Calibri, Arial"/>
               </w:rPr>
               <w:t>i</w:t>
             </w:r>
-            <w:proofErr w:type="spellEnd"/>
             <w:r>
               <w:rPr>
                 <w:rFonts w:ascii="Myriad-Pro, Calibri, Arial" w:hAnsi="Myriad-Pro, Calibri, Arial"/>
@@ -530,36 +496,20 @@
               <w:rPr>
                 <w:rFonts w:ascii="Myriad-Pro, Calibri, Arial" w:hAnsi="Myriad-Pro, Calibri, Arial"/>
               </w:rPr>
-              <w:t>[</w:t>
-            </w:r>
-            <w:proofErr w:type="spellStart"/>
+              <w:t>[i].</w:t>
+            </w:r>
+            <w:r>
+              <w:rPr>
+                <w:rFonts w:ascii="Myriad-Pro, Calibri, Arial" w:hAnsi="Myriad-Pro, Calibri, Arial"/>
+              </w:rPr>
+              <w:t>agents[</w:t>
+            </w:r>
             <w:r>
               <w:rPr>
                 <w:rFonts w:ascii="Myriad-Pro, Calibri, Arial" w:hAnsi="Myriad-Pro, Calibri, Arial"/>
               </w:rPr>
               <w:t>i</w:t>
             </w:r>
-            <w:proofErr w:type="spellEnd"/>
-            <w:r>
-              <w:rPr>
-                <w:rFonts w:ascii="Myriad-Pro, Calibri, Arial" w:hAnsi="Myriad-Pro, Calibri, Arial"/>
-              </w:rPr>
-              <w:t>].</w:t>
-            </w:r>
-            <w:r>
-              <w:rPr>
-                <w:rFonts w:ascii="Myriad-Pro, Calibri, Arial" w:hAnsi="Myriad-Pro, Calibri, Arial"/>
-              </w:rPr>
-              <w:t>agents[</w:t>
-            </w:r>
-            <w:proofErr w:type="spellStart"/>
-            <w:r>
-              <w:rPr>
-                <w:rFonts w:ascii="Myriad-Pro, Calibri, Arial" w:hAnsi="Myriad-Pro, Calibri, Arial"/>
-              </w:rPr>
-              <w:t>i</w:t>
-            </w:r>
-            <w:proofErr w:type="spellEnd"/>
             <w:r>
               <w:rPr>
                 <w:rFonts w:ascii="Myriad-Pro, Calibri, Arial" w:hAnsi="Myriad-Pro, Calibri, Arial"/>
@@ -616,21 +566,7 @@
               <w:rPr>
                 <w:rFonts w:ascii="Myriad-Pro, Calibri, Arial" w:hAnsi="Myriad-Pro, Calibri, Arial"/>
               </w:rPr>
-              <w:t>[</w:t>
-            </w:r>
-            <w:proofErr w:type="spellStart"/>
-            <w:r>
-              <w:rPr>
-                <w:rFonts w:ascii="Myriad-Pro, Calibri, Arial" w:hAnsi="Myriad-Pro, Calibri, Arial"/>
-              </w:rPr>
-              <w:t>i</w:t>
-            </w:r>
-            <w:proofErr w:type="spellEnd"/>
-            <w:r>
-              <w:rPr>
-                <w:rFonts w:ascii="Myriad-Pro, Calibri, Arial" w:hAnsi="Myriad-Pro, Calibri, Arial"/>
-              </w:rPr>
-              <w:t>].</w:t>
+              <w:t>[i].</w:t>
             </w:r>
             <w:r>
               <w:rPr>
@@ -697,36 +633,20 @@
               <w:rPr>
                 <w:rFonts w:ascii="Myriad-Pro, Calibri, Arial" w:hAnsi="Myriad-Pro, Calibri, Arial"/>
               </w:rPr>
-              <w:t>[</w:t>
-            </w:r>
-            <w:proofErr w:type="spellStart"/>
+              <w:t>[i].</w:t>
+            </w:r>
+            <w:r>
+              <w:rPr>
+                <w:rFonts w:ascii="Myriad-Pro, Calibri, Arial" w:hAnsi="Myriad-Pro, Calibri, Arial"/>
+              </w:rPr>
+              <w:t>agents[</w:t>
+            </w:r>
             <w:r>
               <w:rPr>
                 <w:rFonts w:ascii="Myriad-Pro, Calibri, Arial" w:hAnsi="Myriad-Pro, Calibri, Arial"/>
               </w:rPr>
               <w:t>i</w:t>
             </w:r>
-            <w:proofErr w:type="spellEnd"/>
-            <w:r>
-              <w:rPr>
-                <w:rFonts w:ascii="Myriad-Pro, Calibri, Arial" w:hAnsi="Myriad-Pro, Calibri, Arial"/>
-              </w:rPr>
-              <w:t>].</w:t>
-            </w:r>
-            <w:r>
-              <w:rPr>
-                <w:rFonts w:ascii="Myriad-Pro, Calibri, Arial" w:hAnsi="Myriad-Pro, Calibri, Arial"/>
-              </w:rPr>
-              <w:t>agents[</w:t>
-            </w:r>
-            <w:proofErr w:type="spellStart"/>
-            <w:r>
-              <w:rPr>
-                <w:rFonts w:ascii="Myriad-Pro, Calibri, Arial" w:hAnsi="Myriad-Pro, Calibri, Arial"/>
-              </w:rPr>
-              <w:t>i</w:t>
-            </w:r>
-            <w:proofErr w:type="spellEnd"/>
             <w:r>
               <w:rPr>
                 <w:rFonts w:ascii="Myriad-Pro, Calibri, Arial" w:hAnsi="Myriad-Pro, Calibri, Arial"/>
@@ -786,21 +706,7 @@
               <w:rPr>
                 <w:rFonts w:ascii="Myriad-Pro, Calibri, Arial" w:hAnsi="Myriad-Pro, Calibri, Arial"/>
               </w:rPr>
-              <w:t>[</w:t>
-            </w:r>
-            <w:proofErr w:type="spellStart"/>
-            <w:r>
-              <w:rPr>
-                <w:rFonts w:ascii="Myriad-Pro, Calibri, Arial" w:hAnsi="Myriad-Pro, Calibri, Arial"/>
-              </w:rPr>
-              <w:t>i</w:t>
-            </w:r>
-            <w:proofErr w:type="spellEnd"/>
-            <w:r>
-              <w:rPr>
-                <w:rFonts w:ascii="Myriad-Pro, Calibri, Arial" w:hAnsi="Myriad-Pro, Calibri, Arial"/>
-              </w:rPr>
-              <w:t>].</w:t>
+              <w:t>[i].</w:t>
             </w:r>
             <w:r>
               <w:rPr>
@@ -867,21 +773,7 @@
               <w:rPr>
                 <w:rFonts w:ascii="Myriad-Pro, Calibri, Arial" w:hAnsi="Myriad-Pro, Calibri, Arial"/>
               </w:rPr>
-              <w:t>[</w:t>
-            </w:r>
-            <w:proofErr w:type="spellStart"/>
-            <w:r>
-              <w:rPr>
-                <w:rFonts w:ascii="Myriad-Pro, Calibri, Arial" w:hAnsi="Myriad-Pro, Calibri, Arial"/>
-              </w:rPr>
-              <w:t>i</w:t>
-            </w:r>
-            <w:proofErr w:type="spellEnd"/>
-            <w:r>
-              <w:rPr>
-                <w:rFonts w:ascii="Myriad-Pro, Calibri, Arial" w:hAnsi="Myriad-Pro, Calibri, Arial"/>
-              </w:rPr>
-              <w:t>].</w:t>
+              <w:t>[i].</w:t>
             </w:r>
             <w:proofErr w:type="spellStart"/>
             <w:r>
@@ -1038,14 +930,12 @@
               </w:rPr>
               <w:t>agents[</w:t>
             </w:r>
-            <w:proofErr w:type="spellStart"/>
             <w:r>
               <w:rPr>
                 <w:rFonts w:ascii="Myriad-Pro, Calibri, Arial" w:hAnsi="Myriad-Pro, Calibri, Arial"/>
               </w:rPr>
               <w:t>i</w:t>
             </w:r>
-            <w:proofErr w:type="spellEnd"/>
             <w:r>
               <w:rPr>
                 <w:rFonts w:ascii="Myriad-Pro, Calibri, Arial" w:hAnsi="Myriad-Pro, Calibri, Arial"/>
@@ -1179,14 +1069,12 @@
               </w:rPr>
               <w:t>agents[</w:t>
             </w:r>
-            <w:proofErr w:type="spellStart"/>
             <w:r>
               <w:rPr>
                 <w:rFonts w:ascii="Myriad-Pro, Calibri, Arial" w:hAnsi="Myriad-Pro, Calibri, Arial"/>
               </w:rPr>
               <w:t>i</w:t>
             </w:r>
-            <w:proofErr w:type="spellEnd"/>
             <w:r>
               <w:rPr>
                 <w:rFonts w:ascii="Myriad-Pro, Calibri, Arial" w:hAnsi="Myriad-Pro, Calibri, Arial"/>
@@ -1342,14 +1230,12 @@
               </w:rPr>
               <w:t>agents[</w:t>
             </w:r>
-            <w:proofErr w:type="spellStart"/>
             <w:r>
               <w:rPr>
                 <w:rFonts w:ascii="Myriad-Pro, Calibri, Arial" w:hAnsi="Myriad-Pro, Calibri, Arial"/>
               </w:rPr>
               <w:t>i</w:t>
             </w:r>
-            <w:proofErr w:type="spellEnd"/>
             <w:r>
               <w:rPr>
                 <w:rFonts w:ascii="Myriad-Pro, Calibri, Arial" w:hAnsi="Myriad-Pro, Calibri, Arial"/>
@@ -1585,7 +1471,7 @@
       <w:pPr>
         <w:pStyle w:val="Heading1"/>
         <w:rPr>
-          <w:rFonts w:ascii="Myriad-Pro, Calibri, Arial" w:hAnsi="Myriad-Pro, Calibri, Arial"/>
+          <w:rFonts w:ascii="Myriad-Pro, Calibri, Arial" w:hAnsi="Myriad-Pro, Calibri, Arial" w:hint="eastAsia"/>
         </w:rPr>
       </w:pPr>
       <w:r>
@@ -1605,8 +1491,15 @@
         <w:rPr>
           <w:color w:val="auto"/>
         </w:rPr>
-        <w:t>DISCLAIMER: Provincial Immunization Registry record only. Immunization history displayed</w:t>
+        <w:t>Health Gateway shows immunizations from public health clinics and pharmacies in B.C. If you got vaccinated at a pharmacy, try searching your medications, too.</w:t>
       </w:r>
+    </w:p>
+    <w:p>
+      <w:pPr>
+        <w:rPr>
+          <w:color w:val="auto"/>
+        </w:rPr>
+      </w:pPr>
     </w:p>
     <w:p>
       <w:pPr>
@@ -1618,33 +1511,33 @@
         <w:rPr>
           <w:color w:val="auto"/>
         </w:rPr>
-        <w:t xml:space="preserve">may not portray the client’s complete immunization history and may impact forecasted vaccines. </w:t>
+        <w:t xml:space="preserve">You can add or update immunizations </w:t>
       </w:r>
-    </w:p>
-    <w:p>
-      <w:pPr>
-        <w:rPr>
-          <w:color w:val="auto"/>
-        </w:rPr>
-      </w:pPr>
       <w:r>
         <w:rPr>
           <w:color w:val="auto"/>
         </w:rPr>
-        <w:t xml:space="preserve">For information on recommended immunizations, please visit https://www.immunizebc.ca or </w:t>
+        <w:t>by visiting</w:t>
       </w:r>
-    </w:p>
-    <w:p>
-      <w:pPr>
-        <w:rPr>
-          <w:color w:val="auto"/>
-        </w:rPr>
-      </w:pPr>
       <w:r>
         <w:rPr>
           <w:color w:val="auto"/>
         </w:rPr>
-        <w:t>contact your local Public Health Unit.</w:t>
+        <w:t xml:space="preserve"> </w:t>
+      </w:r>
+      <w:hyperlink r:id="rId7" w:history="1">
+        <w:r>
+          <w:rPr>
+            <w:rStyle w:val="Hyperlink"/>
+          </w:rPr>
+          <w:t>immunizationrecord.gov.bc.ca</w:t>
+        </w:r>
+      </w:hyperlink>
+      <w:r>
+        <w:rPr>
+          <w:color w:val="auto"/>
+        </w:rPr>
+        <w:t>.</w:t>
       </w:r>
     </w:p>
     <w:p>
@@ -1846,21 +1739,7 @@
               <w:rPr>
                 <w:rFonts w:ascii="Myriad-Pro, Calibri, Arial" w:hAnsi="Myriad-Pro, Calibri, Arial"/>
               </w:rPr>
-              <w:t>[</w:t>
-            </w:r>
-            <w:proofErr w:type="spellStart"/>
-            <w:r>
-              <w:rPr>
-                <w:rFonts w:ascii="Myriad-Pro, Calibri, Arial" w:hAnsi="Myriad-Pro, Calibri, Arial"/>
-              </w:rPr>
-              <w:t>i</w:t>
-            </w:r>
-            <w:proofErr w:type="spellEnd"/>
-            <w:r>
-              <w:rPr>
-                <w:rFonts w:ascii="Myriad-Pro, Calibri, Arial" w:hAnsi="Myriad-Pro, Calibri, Arial"/>
-              </w:rPr>
-              <w:t>].</w:t>
+              <w:t>[i].</w:t>
             </w:r>
             <w:r>
               <w:rPr>
@@ -1926,21 +1805,7 @@
               <w:rPr>
                 <w:rFonts w:ascii="Myriad-Pro, Calibri, Arial" w:hAnsi="Myriad-Pro, Calibri, Arial"/>
               </w:rPr>
-              <w:t>[</w:t>
-            </w:r>
-            <w:proofErr w:type="spellStart"/>
-            <w:r>
-              <w:rPr>
-                <w:rFonts w:ascii="Myriad-Pro, Calibri, Arial" w:hAnsi="Myriad-Pro, Calibri, Arial"/>
-              </w:rPr>
-              <w:t>i</w:t>
-            </w:r>
-            <w:proofErr w:type="spellEnd"/>
-            <w:r>
-              <w:rPr>
-                <w:rFonts w:ascii="Myriad-Pro, Calibri, Arial" w:hAnsi="Myriad-Pro, Calibri, Arial"/>
-              </w:rPr>
-              <w:t>].</w:t>
+              <w:t>[i].</w:t>
             </w:r>
             <w:proofErr w:type="spellStart"/>
             <w:r>
@@ -1995,21 +1860,7 @@
               <w:rPr>
                 <w:rFonts w:ascii="Myriad-Pro, Calibri, Arial" w:hAnsi="Myriad-Pro, Calibri, Arial"/>
               </w:rPr>
-              <w:t>[</w:t>
-            </w:r>
-            <w:proofErr w:type="spellStart"/>
-            <w:r>
-              <w:rPr>
-                <w:rFonts w:ascii="Myriad-Pro, Calibri, Arial" w:hAnsi="Myriad-Pro, Calibri, Arial"/>
-              </w:rPr>
-              <w:t>i</w:t>
-            </w:r>
-            <w:proofErr w:type="spellEnd"/>
-            <w:r>
-              <w:rPr>
-                <w:rFonts w:ascii="Myriad-Pro, Calibri, Arial" w:hAnsi="Myriad-Pro, Calibri, Arial"/>
-              </w:rPr>
-              <w:t>].</w:t>
+              <w:t>[i].</w:t>
             </w:r>
             <w:r>
               <w:rPr>
@@ -2317,9 +2168,9 @@
       </w:r>
     </w:p>
     <w:sectPr>
-      <w:headerReference w:type="default" r:id="rId7"/>
-      <w:footerReference w:type="even" r:id="rId8"/>
-      <w:footerReference w:type="default" r:id="rId9"/>
+      <w:headerReference w:type="default" r:id="rId8"/>
+      <w:footerReference w:type="even" r:id="rId9"/>
+      <w:footerReference w:type="default" r:id="rId10"/>
       <w:pgSz w:w="12240" w:h="15840"/>
       <w:pgMar w:top="720" w:right="720" w:bottom="720" w:left="720" w:header="708" w:footer="708" w:gutter="0"/>
       <w:cols w:space="708"/>
@@ -2330,7 +2181,7 @@
 </file>
 
 <file path=word/endnotes.xml><?xml version="1.0" encoding="utf-8"?>
-<w:endnotes xmlns:wpc="http://schemas.microsoft.com/office/word/2010/wordprocessingCanvas" xmlns:cx="http://schemas.microsoft.com/office/drawing/2014/chartex" xmlns:cx1="http://schemas.microsoft.com/office/drawing/2015/9/8/chartex" xmlns:cx2="http://schemas.microsoft.com/office/drawing/2015/10/21/chartex" xmlns:cx3="http://schemas.microsoft.com/office/drawing/2016/5/9/chartex" xmlns:cx4="http://schemas.microsoft.com/office/drawing/2016/5/10/chartex" xmlns:cx5="http://schemas.microsoft.com/office/drawing/2016/5/11/chartex" xmlns:cx6="http://schemas.microsoft.com/office/drawing/2016/5/12/chartex" xmlns:cx7="http://schemas.microsoft.com/office/drawing/2016/5/13/chartex" xmlns:cx8="http://schemas.microsoft.com/office/drawing/2016/5/14/chartex" xmlns:mc="http://schemas.openxmlformats.org/markup-compatibility/2006" xmlns:aink="http://schemas.microsoft.com/office/drawing/2016/ink" xmlns:am3d="http://schemas.microsoft.com/office/drawing/2017/model3d" xmlns:o="urn:schemas-microsoft-com:office:office" xmlns:r="http://schemas.openxmlformats.org/officeDocument/2006/relationships" xmlns:m="http://schemas.openxmlformats.org/officeDocument/2006/math" xmlns:v="urn:schemas-microsoft-com:vml" xmlns:wp14="http://schemas.microsoft.com/office/word/2010/wordprocessingDrawing" xmlns:wp="http://schemas.openxmlformats.org/drawingml/2006/wordprocessingDrawing" xmlns:w10="urn:schemas-microsoft-com:office:word" xmlns:w="http://schemas.openxmlformats.org/wordprocessingml/2006/main" xmlns:w14="http://schemas.microsoft.com/office/word/2010/wordml" xmlns:w15="http://schemas.microsoft.com/office/word/2012/wordml" xmlns:w16cex="http://schemas.microsoft.com/office/word/2018/wordml/cex" xmlns:w16cid="http://schemas.microsoft.com/office/word/2016/wordml/cid" xmlns:w16="http://schemas.microsoft.com/office/word/2018/wordml" xmlns:w16se="http://schemas.microsoft.com/office/word/2015/wordml/symex" xmlns:wpg="http://schemas.microsoft.com/office/word/2010/wordprocessingGroup" xmlns:wpi="http://schemas.microsoft.com/office/word/2010/wordprocessingInk" xmlns:wne="http://schemas.microsoft.com/office/word/2006/wordml" xmlns:wps="http://schemas.microsoft.com/office/word/2010/wordprocessingShape" mc:Ignorable="w14 w15 w16se w16cid w16 w16cex wp14">
+<w:endnotes xmlns:wpc="http://schemas.microsoft.com/office/word/2010/wordprocessingCanvas" xmlns:cx="http://schemas.microsoft.com/office/drawing/2014/chartex" xmlns:cx1="http://schemas.microsoft.com/office/drawing/2015/9/8/chartex" xmlns:cx2="http://schemas.microsoft.com/office/drawing/2015/10/21/chartex" xmlns:cx3="http://schemas.microsoft.com/office/drawing/2016/5/9/chartex" xmlns:cx4="http://schemas.microsoft.com/office/drawing/2016/5/10/chartex" xmlns:cx5="http://schemas.microsoft.com/office/drawing/2016/5/11/chartex" xmlns:cx6="http://schemas.microsoft.com/office/drawing/2016/5/12/chartex" xmlns:cx7="http://schemas.microsoft.com/office/drawing/2016/5/13/chartex" xmlns:cx8="http://schemas.microsoft.com/office/drawing/2016/5/14/chartex" xmlns:mc="http://schemas.openxmlformats.org/markup-compatibility/2006" xmlns:aink="http://schemas.microsoft.com/office/drawing/2016/ink" xmlns:am3d="http://schemas.microsoft.com/office/drawing/2017/model3d" xmlns:o="urn:schemas-microsoft-com:office:office" xmlns:oel="http://schemas.microsoft.com/office/2019/extlst" xmlns:r="http://schemas.openxmlformats.org/officeDocument/2006/relationships" xmlns:m="http://schemas.openxmlformats.org/officeDocument/2006/math" xmlns:v="urn:schemas-microsoft-com:vml" xmlns:wp14="http://schemas.microsoft.com/office/word/2010/wordprocessingDrawing" xmlns:wp="http://schemas.openxmlformats.org/drawingml/2006/wordprocessingDrawing" xmlns:w10="urn:schemas-microsoft-com:office:word" xmlns:w="http://schemas.openxmlformats.org/wordprocessingml/2006/main" xmlns:w14="http://schemas.microsoft.com/office/word/2010/wordml" xmlns:w15="http://schemas.microsoft.com/office/word/2012/wordml" xmlns:w16cex="http://schemas.microsoft.com/office/word/2018/wordml/cex" xmlns:w16cid="http://schemas.microsoft.com/office/word/2016/wordml/cid" xmlns:w16="http://schemas.microsoft.com/office/word/2018/wordml" xmlns:w16sdtdh="http://schemas.microsoft.com/office/word/2020/wordml/sdtdatahash" xmlns:w16se="http://schemas.microsoft.com/office/word/2015/wordml/symex" xmlns:wpg="http://schemas.microsoft.com/office/word/2010/wordprocessingGroup" xmlns:wpi="http://schemas.microsoft.com/office/word/2010/wordprocessingInk" xmlns:wne="http://schemas.microsoft.com/office/word/2006/wordml" xmlns:wps="http://schemas.microsoft.com/office/word/2010/wordprocessingShape" mc:Ignorable="w14 w15 w16se w16cid w16 w16cex w16sdtdh wp14">
   <w:endnote w:type="separator" w:id="-1">
     <w:p>
       <w:r>
@@ -2349,7 +2200,7 @@
 </file>
 
 <file path=word/footer1.xml><?xml version="1.0" encoding="utf-8"?>
-<w:ftr xmlns:wpc="http://schemas.microsoft.com/office/word/2010/wordprocessingCanvas" xmlns:cx="http://schemas.microsoft.com/office/drawing/2014/chartex" xmlns:cx1="http://schemas.microsoft.com/office/drawing/2015/9/8/chartex" xmlns:cx2="http://schemas.microsoft.com/office/drawing/2015/10/21/chartex" xmlns:cx3="http://schemas.microsoft.com/office/drawing/2016/5/9/chartex" xmlns:cx4="http://schemas.microsoft.com/office/drawing/2016/5/10/chartex" xmlns:cx5="http://schemas.microsoft.com/office/drawing/2016/5/11/chartex" xmlns:cx6="http://schemas.microsoft.com/office/drawing/2016/5/12/chartex" xmlns:cx7="http://schemas.microsoft.com/office/drawing/2016/5/13/chartex" xmlns:cx8="http://schemas.microsoft.com/office/drawing/2016/5/14/chartex" xmlns:mc="http://schemas.openxmlformats.org/markup-compatibility/2006" xmlns:aink="http://schemas.microsoft.com/office/drawing/2016/ink" xmlns:am3d="http://schemas.microsoft.com/office/drawing/2017/model3d" xmlns:o="urn:schemas-microsoft-com:office:office" xmlns:r="http://schemas.openxmlformats.org/officeDocument/2006/relationships" xmlns:m="http://schemas.openxmlformats.org/officeDocument/2006/math" xmlns:v="urn:schemas-microsoft-com:vml" xmlns:wp14="http://schemas.microsoft.com/office/word/2010/wordprocessingDrawing" xmlns:wp="http://schemas.openxmlformats.org/drawingml/2006/wordprocessingDrawing" xmlns:w10="urn:schemas-microsoft-com:office:word" xmlns:w="http://schemas.openxmlformats.org/wordprocessingml/2006/main" xmlns:w14="http://schemas.microsoft.com/office/word/2010/wordml" xmlns:w15="http://schemas.microsoft.com/office/word/2012/wordml" xmlns:w16cex="http://schemas.microsoft.com/office/word/2018/wordml/cex" xmlns:w16cid="http://schemas.microsoft.com/office/word/2016/wordml/cid" xmlns:w16="http://schemas.microsoft.com/office/word/2018/wordml" xmlns:w16se="http://schemas.microsoft.com/office/word/2015/wordml/symex" xmlns:wpg="http://schemas.microsoft.com/office/word/2010/wordprocessingGroup" xmlns:wpi="http://schemas.microsoft.com/office/word/2010/wordprocessingInk" xmlns:wne="http://schemas.microsoft.com/office/word/2006/wordml" xmlns:wps="http://schemas.microsoft.com/office/word/2010/wordprocessingShape" mc:Ignorable="w14 w15 w16se w16cid w16 w16cex wp14">
+<w:ftr xmlns:wpc="http://schemas.microsoft.com/office/word/2010/wordprocessingCanvas" xmlns:cx="http://schemas.microsoft.com/office/drawing/2014/chartex" xmlns:cx1="http://schemas.microsoft.com/office/drawing/2015/9/8/chartex" xmlns:cx2="http://schemas.microsoft.com/office/drawing/2015/10/21/chartex" xmlns:cx3="http://schemas.microsoft.com/office/drawing/2016/5/9/chartex" xmlns:cx4="http://schemas.microsoft.com/office/drawing/2016/5/10/chartex" xmlns:cx5="http://schemas.microsoft.com/office/drawing/2016/5/11/chartex" xmlns:cx6="http://schemas.microsoft.com/office/drawing/2016/5/12/chartex" xmlns:cx7="http://schemas.microsoft.com/office/drawing/2016/5/13/chartex" xmlns:cx8="http://schemas.microsoft.com/office/drawing/2016/5/14/chartex" xmlns:mc="http://schemas.openxmlformats.org/markup-compatibility/2006" xmlns:aink="http://schemas.microsoft.com/office/drawing/2016/ink" xmlns:am3d="http://schemas.microsoft.com/office/drawing/2017/model3d" xmlns:o="urn:schemas-microsoft-com:office:office" xmlns:oel="http://schemas.microsoft.com/office/2019/extlst" xmlns:r="http://schemas.openxmlformats.org/officeDocument/2006/relationships" xmlns:m="http://schemas.openxmlformats.org/officeDocument/2006/math" xmlns:v="urn:schemas-microsoft-com:vml" xmlns:wp14="http://schemas.microsoft.com/office/word/2010/wordprocessingDrawing" xmlns:wp="http://schemas.openxmlformats.org/drawingml/2006/wordprocessingDrawing" xmlns:w10="urn:schemas-microsoft-com:office:word" xmlns:w="http://schemas.openxmlformats.org/wordprocessingml/2006/main" xmlns:w14="http://schemas.microsoft.com/office/word/2010/wordml" xmlns:w15="http://schemas.microsoft.com/office/word/2012/wordml" xmlns:w16cex="http://schemas.microsoft.com/office/word/2018/wordml/cex" xmlns:w16cid="http://schemas.microsoft.com/office/word/2016/wordml/cid" xmlns:w16="http://schemas.microsoft.com/office/word/2018/wordml" xmlns:w16sdtdh="http://schemas.microsoft.com/office/word/2020/wordml/sdtdatahash" xmlns:w16se="http://schemas.microsoft.com/office/word/2015/wordml/symex" xmlns:wpg="http://schemas.microsoft.com/office/word/2010/wordprocessingGroup" xmlns:wpi="http://schemas.microsoft.com/office/word/2010/wordprocessingInk" xmlns:wne="http://schemas.microsoft.com/office/word/2006/wordml" xmlns:wps="http://schemas.microsoft.com/office/word/2010/wordprocessingShape" mc:Ignorable="w14 w15 w16se w16cid w16 w16cex w16sdtdh wp14">
   <w:p>
     <w:pPr>
       <w:pStyle w:val="Footer"/>
@@ -2360,7 +2211,7 @@
 </file>
 
 <file path=word/footer2.xml><?xml version="1.0" encoding="utf-8"?>
-<w:ftr xmlns:wpc="http://schemas.microsoft.com/office/word/2010/wordprocessingCanvas" xmlns:cx="http://schemas.microsoft.com/office/drawing/2014/chartex" xmlns:cx1="http://schemas.microsoft.com/office/drawing/2015/9/8/chartex" xmlns:cx2="http://schemas.microsoft.com/office/drawing/2015/10/21/chartex" xmlns:cx3="http://schemas.microsoft.com/office/drawing/2016/5/9/chartex" xmlns:cx4="http://schemas.microsoft.com/office/drawing/2016/5/10/chartex" xmlns:cx5="http://schemas.microsoft.com/office/drawing/2016/5/11/chartex" xmlns:cx6="http://schemas.microsoft.com/office/drawing/2016/5/12/chartex" xmlns:cx7="http://schemas.microsoft.com/office/drawing/2016/5/13/chartex" xmlns:cx8="http://schemas.microsoft.com/office/drawing/2016/5/14/chartex" xmlns:mc="http://schemas.openxmlformats.org/markup-compatibility/2006" xmlns:aink="http://schemas.microsoft.com/office/drawing/2016/ink" xmlns:am3d="http://schemas.microsoft.com/office/drawing/2017/model3d" xmlns:o="urn:schemas-microsoft-com:office:office" xmlns:r="http://schemas.openxmlformats.org/officeDocument/2006/relationships" xmlns:m="http://schemas.openxmlformats.org/officeDocument/2006/math" xmlns:v="urn:schemas-microsoft-com:vml" xmlns:wp14="http://schemas.microsoft.com/office/word/2010/wordprocessingDrawing" xmlns:wp="http://schemas.openxmlformats.org/drawingml/2006/wordprocessingDrawing" xmlns:w10="urn:schemas-microsoft-com:office:word" xmlns:w="http://schemas.openxmlformats.org/wordprocessingml/2006/main" xmlns:w14="http://schemas.microsoft.com/office/word/2010/wordml" xmlns:w15="http://schemas.microsoft.com/office/word/2012/wordml" xmlns:w16cex="http://schemas.microsoft.com/office/word/2018/wordml/cex" xmlns:w16cid="http://schemas.microsoft.com/office/word/2016/wordml/cid" xmlns:w16="http://schemas.microsoft.com/office/word/2018/wordml" xmlns:w16se="http://schemas.microsoft.com/office/word/2015/wordml/symex" xmlns:wpg="http://schemas.microsoft.com/office/word/2010/wordprocessingGroup" xmlns:wpi="http://schemas.microsoft.com/office/word/2010/wordprocessingInk" xmlns:wne="http://schemas.microsoft.com/office/word/2006/wordml" xmlns:wps="http://schemas.microsoft.com/office/word/2010/wordprocessingShape" mc:Ignorable="w14 w15 w16se w16cid w16 w16cex wp14">
+<w:ftr xmlns:wpc="http://schemas.microsoft.com/office/word/2010/wordprocessingCanvas" xmlns:cx="http://schemas.microsoft.com/office/drawing/2014/chartex" xmlns:cx1="http://schemas.microsoft.com/office/drawing/2015/9/8/chartex" xmlns:cx2="http://schemas.microsoft.com/office/drawing/2015/10/21/chartex" xmlns:cx3="http://schemas.microsoft.com/office/drawing/2016/5/9/chartex" xmlns:cx4="http://schemas.microsoft.com/office/drawing/2016/5/10/chartex" xmlns:cx5="http://schemas.microsoft.com/office/drawing/2016/5/11/chartex" xmlns:cx6="http://schemas.microsoft.com/office/drawing/2016/5/12/chartex" xmlns:cx7="http://schemas.microsoft.com/office/drawing/2016/5/13/chartex" xmlns:cx8="http://schemas.microsoft.com/office/drawing/2016/5/14/chartex" xmlns:mc="http://schemas.openxmlformats.org/markup-compatibility/2006" xmlns:aink="http://schemas.microsoft.com/office/drawing/2016/ink" xmlns:am3d="http://schemas.microsoft.com/office/drawing/2017/model3d" xmlns:o="urn:schemas-microsoft-com:office:office" xmlns:oel="http://schemas.microsoft.com/office/2019/extlst" xmlns:r="http://schemas.openxmlformats.org/officeDocument/2006/relationships" xmlns:m="http://schemas.openxmlformats.org/officeDocument/2006/math" xmlns:v="urn:schemas-microsoft-com:vml" xmlns:wp14="http://schemas.microsoft.com/office/word/2010/wordprocessingDrawing" xmlns:wp="http://schemas.openxmlformats.org/drawingml/2006/wordprocessingDrawing" xmlns:w10="urn:schemas-microsoft-com:office:word" xmlns:w="http://schemas.openxmlformats.org/wordprocessingml/2006/main" xmlns:w14="http://schemas.microsoft.com/office/word/2010/wordml" xmlns:w15="http://schemas.microsoft.com/office/word/2012/wordml" xmlns:w16cex="http://schemas.microsoft.com/office/word/2018/wordml/cex" xmlns:w16cid="http://schemas.microsoft.com/office/word/2016/wordml/cid" xmlns:w16="http://schemas.microsoft.com/office/word/2018/wordml" xmlns:w16sdtdh="http://schemas.microsoft.com/office/word/2020/wordml/sdtdatahash" xmlns:w16se="http://schemas.microsoft.com/office/word/2015/wordml/symex" xmlns:wpg="http://schemas.microsoft.com/office/word/2010/wordprocessingGroup" xmlns:wpi="http://schemas.microsoft.com/office/word/2010/wordprocessingInk" xmlns:wne="http://schemas.microsoft.com/office/word/2006/wordml" xmlns:wps="http://schemas.microsoft.com/office/word/2010/wordprocessingShape" mc:Ignorable="w14 w15 w16se w16cid w16 w16cex w16sdtdh wp14">
   <w:sdt>
     <w:sdtPr>
       <w:id w:val="-786121602"/>
@@ -2369,7 +2220,6 @@
         <w:docPartUnique/>
       </w:docPartObj>
     </w:sdtPr>
-    <w:sdtEndPr/>
     <w:sdtContent>
       <w:p>
         <w:pPr>
@@ -2430,7 +2280,6 @@
               <w:docPartUnique/>
             </w:docPartObj>
           </w:sdtPr>
-          <w:sdtEndPr/>
           <w:sdtContent>
             <w:r>
               <w:rPr>
@@ -2513,7 +2362,7 @@
 </file>
 
 <file path=word/footnotes.xml><?xml version="1.0" encoding="utf-8"?>
-<w:footnotes xmlns:wpc="http://schemas.microsoft.com/office/word/2010/wordprocessingCanvas" xmlns:cx="http://schemas.microsoft.com/office/drawing/2014/chartex" xmlns:cx1="http://schemas.microsoft.com/office/drawing/2015/9/8/chartex" xmlns:cx2="http://schemas.microsoft.com/office/drawing/2015/10/21/chartex" xmlns:cx3="http://schemas.microsoft.com/office/drawing/2016/5/9/chartex" xmlns:cx4="http://schemas.microsoft.com/office/drawing/2016/5/10/chartex" xmlns:cx5="http://schemas.microsoft.com/office/drawing/2016/5/11/chartex" xmlns:cx6="http://schemas.microsoft.com/office/drawing/2016/5/12/chartex" xmlns:cx7="http://schemas.microsoft.com/office/drawing/2016/5/13/chartex" xmlns:cx8="http://schemas.microsoft.com/office/drawing/2016/5/14/chartex" xmlns:mc="http://schemas.openxmlformats.org/markup-compatibility/2006" xmlns:aink="http://schemas.microsoft.com/office/drawing/2016/ink" xmlns:am3d="http://schemas.microsoft.com/office/drawing/2017/model3d" xmlns:o="urn:schemas-microsoft-com:office:office" xmlns:r="http://schemas.openxmlformats.org/officeDocument/2006/relationships" xmlns:m="http://schemas.openxmlformats.org/officeDocument/2006/math" xmlns:v="urn:schemas-microsoft-com:vml" xmlns:wp14="http://schemas.microsoft.com/office/word/2010/wordprocessingDrawing" xmlns:wp="http://schemas.openxmlformats.org/drawingml/2006/wordprocessingDrawing" xmlns:w10="urn:schemas-microsoft-com:office:word" xmlns:w="http://schemas.openxmlformats.org/wordprocessingml/2006/main" xmlns:w14="http://schemas.microsoft.com/office/word/2010/wordml" xmlns:w15="http://schemas.microsoft.com/office/word/2012/wordml" xmlns:w16cex="http://schemas.microsoft.com/office/word/2018/wordml/cex" xmlns:w16cid="http://schemas.microsoft.com/office/word/2016/wordml/cid" xmlns:w16="http://schemas.microsoft.com/office/word/2018/wordml" xmlns:w16se="http://schemas.microsoft.com/office/word/2015/wordml/symex" xmlns:wpg="http://schemas.microsoft.com/office/word/2010/wordprocessingGroup" xmlns:wpi="http://schemas.microsoft.com/office/word/2010/wordprocessingInk" xmlns:wne="http://schemas.microsoft.com/office/word/2006/wordml" xmlns:wps="http://schemas.microsoft.com/office/word/2010/wordprocessingShape" mc:Ignorable="w14 w15 w16se w16cid w16 w16cex wp14">
+<w:footnotes xmlns:wpc="http://schemas.microsoft.com/office/word/2010/wordprocessingCanvas" xmlns:cx="http://schemas.microsoft.com/office/drawing/2014/chartex" xmlns:cx1="http://schemas.microsoft.com/office/drawing/2015/9/8/chartex" xmlns:cx2="http://schemas.microsoft.com/office/drawing/2015/10/21/chartex" xmlns:cx3="http://schemas.microsoft.com/office/drawing/2016/5/9/chartex" xmlns:cx4="http://schemas.microsoft.com/office/drawing/2016/5/10/chartex" xmlns:cx5="http://schemas.microsoft.com/office/drawing/2016/5/11/chartex" xmlns:cx6="http://schemas.microsoft.com/office/drawing/2016/5/12/chartex" xmlns:cx7="http://schemas.microsoft.com/office/drawing/2016/5/13/chartex" xmlns:cx8="http://schemas.microsoft.com/office/drawing/2016/5/14/chartex" xmlns:mc="http://schemas.openxmlformats.org/markup-compatibility/2006" xmlns:aink="http://schemas.microsoft.com/office/drawing/2016/ink" xmlns:am3d="http://schemas.microsoft.com/office/drawing/2017/model3d" xmlns:o="urn:schemas-microsoft-com:office:office" xmlns:oel="http://schemas.microsoft.com/office/2019/extlst" xmlns:r="http://schemas.openxmlformats.org/officeDocument/2006/relationships" xmlns:m="http://schemas.openxmlformats.org/officeDocument/2006/math" xmlns:v="urn:schemas-microsoft-com:vml" xmlns:wp14="http://schemas.microsoft.com/office/word/2010/wordprocessingDrawing" xmlns:wp="http://schemas.openxmlformats.org/drawingml/2006/wordprocessingDrawing" xmlns:w10="urn:schemas-microsoft-com:office:word" xmlns:w="http://schemas.openxmlformats.org/wordprocessingml/2006/main" xmlns:w14="http://schemas.microsoft.com/office/word/2010/wordml" xmlns:w15="http://schemas.microsoft.com/office/word/2012/wordml" xmlns:w16cex="http://schemas.microsoft.com/office/word/2018/wordml/cex" xmlns:w16cid="http://schemas.microsoft.com/office/word/2016/wordml/cid" xmlns:w16="http://schemas.microsoft.com/office/word/2018/wordml" xmlns:w16sdtdh="http://schemas.microsoft.com/office/word/2020/wordml/sdtdatahash" xmlns:w16se="http://schemas.microsoft.com/office/word/2015/wordml/symex" xmlns:wpg="http://schemas.microsoft.com/office/word/2010/wordprocessingGroup" xmlns:wpi="http://schemas.microsoft.com/office/word/2010/wordprocessingInk" xmlns:wne="http://schemas.microsoft.com/office/word/2006/wordml" xmlns:wps="http://schemas.microsoft.com/office/word/2010/wordprocessingShape" mc:Ignorable="w14 w15 w16se w16cid w16 w16cex w16sdtdh wp14">
   <w:footnote w:type="separator" w:id="-1">
     <w:p>
       <w:r>
@@ -2532,7 +2381,7 @@
 </file>
 
 <file path=word/header1.xml><?xml version="1.0" encoding="utf-8"?>
-<w:hdr xmlns:wpc="http://schemas.microsoft.com/office/word/2010/wordprocessingCanvas" xmlns:cx="http://schemas.microsoft.com/office/drawing/2014/chartex" xmlns:cx1="http://schemas.microsoft.com/office/drawing/2015/9/8/chartex" xmlns:cx2="http://schemas.microsoft.com/office/drawing/2015/10/21/chartex" xmlns:cx3="http://schemas.microsoft.com/office/drawing/2016/5/9/chartex" xmlns:cx4="http://schemas.microsoft.com/office/drawing/2016/5/10/chartex" xmlns:cx5="http://schemas.microsoft.com/office/drawing/2016/5/11/chartex" xmlns:cx6="http://schemas.microsoft.com/office/drawing/2016/5/12/chartex" xmlns:cx7="http://schemas.microsoft.com/office/drawing/2016/5/13/chartex" xmlns:cx8="http://schemas.microsoft.com/office/drawing/2016/5/14/chartex" xmlns:mc="http://schemas.openxmlformats.org/markup-compatibility/2006" xmlns:aink="http://schemas.microsoft.com/office/drawing/2016/ink" xmlns:am3d="http://schemas.microsoft.com/office/drawing/2017/model3d" xmlns:o="urn:schemas-microsoft-com:office:office" xmlns:r="http://schemas.openxmlformats.org/officeDocument/2006/relationships" xmlns:m="http://schemas.openxmlformats.org/officeDocument/2006/math" xmlns:v="urn:schemas-microsoft-com:vml" xmlns:wp14="http://schemas.microsoft.com/office/word/2010/wordprocessingDrawing" xmlns:wp="http://schemas.openxmlformats.org/drawingml/2006/wordprocessingDrawing" xmlns:w10="urn:schemas-microsoft-com:office:word" xmlns:w="http://schemas.openxmlformats.org/wordprocessingml/2006/main" xmlns:w14="http://schemas.microsoft.com/office/word/2010/wordml" xmlns:w15="http://schemas.microsoft.com/office/word/2012/wordml" xmlns:w16cex="http://schemas.microsoft.com/office/word/2018/wordml/cex" xmlns:w16cid="http://schemas.microsoft.com/office/word/2016/wordml/cid" xmlns:w16="http://schemas.microsoft.com/office/word/2018/wordml" xmlns:w16se="http://schemas.microsoft.com/office/word/2015/wordml/symex" xmlns:wpg="http://schemas.microsoft.com/office/word/2010/wordprocessingGroup" xmlns:wpi="http://schemas.microsoft.com/office/word/2010/wordprocessingInk" xmlns:wne="http://schemas.microsoft.com/office/word/2006/wordml" xmlns:wps="http://schemas.microsoft.com/office/word/2010/wordprocessingShape" mc:Ignorable="w14 w15 w16se w16cid w16 w16cex wp14">
+<w:hdr xmlns:wpc="http://schemas.microsoft.com/office/word/2010/wordprocessingCanvas" xmlns:cx="http://schemas.microsoft.com/office/drawing/2014/chartex" xmlns:cx1="http://schemas.microsoft.com/office/drawing/2015/9/8/chartex" xmlns:cx2="http://schemas.microsoft.com/office/drawing/2015/10/21/chartex" xmlns:cx3="http://schemas.microsoft.com/office/drawing/2016/5/9/chartex" xmlns:cx4="http://schemas.microsoft.com/office/drawing/2016/5/10/chartex" xmlns:cx5="http://schemas.microsoft.com/office/drawing/2016/5/11/chartex" xmlns:cx6="http://schemas.microsoft.com/office/drawing/2016/5/12/chartex" xmlns:cx7="http://schemas.microsoft.com/office/drawing/2016/5/13/chartex" xmlns:cx8="http://schemas.microsoft.com/office/drawing/2016/5/14/chartex" xmlns:mc="http://schemas.openxmlformats.org/markup-compatibility/2006" xmlns:aink="http://schemas.microsoft.com/office/drawing/2016/ink" xmlns:am3d="http://schemas.microsoft.com/office/drawing/2017/model3d" xmlns:o="urn:schemas-microsoft-com:office:office" xmlns:oel="http://schemas.microsoft.com/office/2019/extlst" xmlns:r="http://schemas.openxmlformats.org/officeDocument/2006/relationships" xmlns:m="http://schemas.openxmlformats.org/officeDocument/2006/math" xmlns:v="urn:schemas-microsoft-com:vml" xmlns:wp14="http://schemas.microsoft.com/office/word/2010/wordprocessingDrawing" xmlns:wp="http://schemas.openxmlformats.org/drawingml/2006/wordprocessingDrawing" xmlns:w10="urn:schemas-microsoft-com:office:word" xmlns:w="http://schemas.openxmlformats.org/wordprocessingml/2006/main" xmlns:w14="http://schemas.microsoft.com/office/word/2010/wordml" xmlns:w15="http://schemas.microsoft.com/office/word/2012/wordml" xmlns:w16cex="http://schemas.microsoft.com/office/word/2018/wordml/cex" xmlns:w16cid="http://schemas.microsoft.com/office/word/2016/wordml/cid" xmlns:w16="http://schemas.microsoft.com/office/word/2018/wordml" xmlns:w16sdtdh="http://schemas.microsoft.com/office/word/2020/wordml/sdtdatahash" xmlns:w16se="http://schemas.microsoft.com/office/word/2015/wordml/symex" xmlns:wpg="http://schemas.microsoft.com/office/word/2010/wordprocessingGroup" xmlns:wpi="http://schemas.microsoft.com/office/word/2010/wordprocessingInk" xmlns:wne="http://schemas.microsoft.com/office/word/2006/wordml" xmlns:wps="http://schemas.microsoft.com/office/word/2010/wordprocessingShape" mc:Ignorable="w14 w15 w16se w16cid w16 w16cex w16sdtdh wp14">
   <w:tbl>
     <w:tblPr>
       <w:tblStyle w:val="TableGrid"/>
@@ -2624,7 +2473,7 @@
     <w:pPr>
       <w:pStyle w:val="Heading1"/>
       <w:rPr>
-        <w:rFonts w:ascii="Myriad-Pro, Calibri, Arial" w:hAnsi="Myriad-Pro, Calibri, Arial"/>
+        <w:rFonts w:ascii="Myriad-Pro, Calibri, Arial" w:hAnsi="Myriad-Pro, Calibri, Arial" w:hint="eastAsia"/>
       </w:rPr>
     </w:pPr>
     <w:r>
@@ -3028,7 +2877,7 @@
 </file>
 
 <file path=word/styles.xml><?xml version="1.0" encoding="utf-8"?>
-<w:styles xmlns:mc="http://schemas.openxmlformats.org/markup-compatibility/2006" xmlns:r="http://schemas.openxmlformats.org/officeDocument/2006/relationships" xmlns:w="http://schemas.openxmlformats.org/wordprocessingml/2006/main" xmlns:w14="http://schemas.microsoft.com/office/word/2010/wordml" xmlns:w15="http://schemas.microsoft.com/office/word/2012/wordml" xmlns:w16cex="http://schemas.microsoft.com/office/word/2018/wordml/cex" xmlns:w16cid="http://schemas.microsoft.com/office/word/2016/wordml/cid" xmlns:w16="http://schemas.microsoft.com/office/word/2018/wordml" xmlns:w16se="http://schemas.microsoft.com/office/word/2015/wordml/symex" mc:Ignorable="w14 w15 w16se w16cid w16 w16cex">
+<w:styles xmlns:mc="http://schemas.openxmlformats.org/markup-compatibility/2006" xmlns:r="http://schemas.openxmlformats.org/officeDocument/2006/relationships" xmlns:w="http://schemas.openxmlformats.org/wordprocessingml/2006/main" xmlns:w14="http://schemas.microsoft.com/office/word/2010/wordml" xmlns:w15="http://schemas.microsoft.com/office/word/2012/wordml" xmlns:w16cex="http://schemas.microsoft.com/office/word/2018/wordml/cex" xmlns:w16cid="http://schemas.microsoft.com/office/word/2016/wordml/cid" xmlns:w16="http://schemas.microsoft.com/office/word/2018/wordml" xmlns:w16sdtdh="http://schemas.microsoft.com/office/word/2020/wordml/sdtdatahash" xmlns:w16se="http://schemas.microsoft.com/office/word/2015/wordml/symex" mc:Ignorable="w14 w15 w16se w16cid w16 w16cex w16sdtdh">
   <w:docDefaults>
     <w:rPrDefault>
       <w:rPr>
@@ -3466,6 +3315,7 @@
   <w:style w:type="character" w:default="1" w:styleId="DefaultParagraphFont">
     <w:name w:val="Default Paragraph Font"/>
     <w:uiPriority w:val="1"/>
+    <w:semiHidden/>
     <w:unhideWhenUsed/>
   </w:style>
   <w:style w:type="table" w:default="1" w:styleId="TableNormal">

</xml_diff>